<commit_message>
Dedication formatting and font sizes
</commit_message>
<xml_diff>
--- a/_thesis/thesis.docx
+++ b/_thesis/thesis.docx
@@ -114,6 +114,11 @@
         <w:t xml:space="preserve">Sed luctus sit amet diam ac sollicitudin. Suspendisse porttitor augue elit, ac interdum sapien congue et. Maecenas ut eleifend ex. Phasellus non felis porttitor, suscipit est non, vulputate eros. Fusce nec mollis justo. Phasellus non maximus lectus. Integer et lorem mollis, hendrerit magna at, sagittis purus.</w:t>
       </w:r>
     </w:p>
+    <w:p>
+      <w:pPr>
+        <w:pStyle w:val="Textoindependiente"/>
+      </w:pPr>
+    </w:p>
     <w:bookmarkEnd w:id="21"/>
     <w:bookmarkStart w:id="23" w:name="a-second-section"/>
     <w:p>
@@ -137,7 +142,21 @@
         <w:pStyle w:val="Textoindependiente"/>
       </w:pPr>
       <w:r>
-        <w:t xml:space="preserve">Curabitur dictum ultrices pulvinar. In id velit vel arcu aliquam commodo. Quisque eu odio vitae sapien molestie dapibus ut at sapien. In ac dolor ut neque viverra scelerisque eu in nibh. Quisque ac ex libero. Praesent posuere sodales enim. Suspendisse lobortis, justo ut vehicula dapibus, dui libero sodales quam, laoreet mattis mauris urna tempus diam. Maecenas rhoncus lorem ac finibus interdum. Praesent egestas mi at tempor pellentesque. Pellentesque faucibus hendrerit odio eget semper. Proin ultricies libero vitae ligula congue tempor.</w:t>
+        <w:t xml:space="preserve">Curabitur dictum ultrices pulvinar. In id velit vel arcu aliquam commodo. Quisque eu odio vitae sapien molestie dapibus ut at sapien. In ac dolor ut neque viverra scelerisque eu in nibh. Quisque ac ex libero. Praesent posuere sodales enim. Suspendisse lobortis, justo ut vehicula dapibus, dui libero sodales quam, laoreet mattis mauris urna tempus diam. Maecenas rhoncus lorem ac finibus interdum. Praesent egestas mi at tempor pellentesque. Pellentesque faucibus hendrerit odio eget semper. Proin ultricies libero vitae ligula congue tempor (see</w:t>
+      </w:r>
+      <w:r>
+        <w:t xml:space="preserve"> </w:t>
+      </w:r>
+      <w:hyperlink w:anchor="fig-1">
+        <w:r>
+          <w:rPr>
+            <w:rStyle w:val="Hipervnculo"/>
+          </w:rPr>
+          <w:t xml:space="preserve">Figure 1.1</w:t>
+        </w:r>
+      </w:hyperlink>
+      <w:r>
+        <w:t xml:space="preserve">).</w:t>
       </w:r>
     </w:p>
     <w:tbl>
@@ -186,7 +205,7 @@
     </w:p>
     <w:bookmarkEnd w:id="23"/>
     <w:bookmarkEnd w:id="24"/>
-    <w:bookmarkStart w:id="32" w:name="the-first-chapter"/>
+    <w:bookmarkStart w:id="33" w:name="the-first-chapter"/>
     <w:p>
       <w:pPr>
         <w:pStyle w:val="Ttulo1"/>
@@ -200,7 +219,21 @@
         <w:pStyle w:val="FirstParagraph"/>
       </w:pPr>
       <w:r>
-        <w:t xml:space="preserve">Phasellus ultricies rhoncus massa quis dignissim. Praesent pretium, augue eget iaculis posuere, sem felis cursus orci, at rutrum neque risus ut sapien. Curabitur in est id neque lacinia fringilla in sit amet felis. Nunc suscipit est quis neque posuere, laoreet sodales risus luctus. Vestibulum ultricies interdum dictum. Maecenas sit amet nisi diam. Aenean enim sapien, vestibulum eget suscipit accumsan, malesuada id ante. Lorem ipsum dolor sit amet, consectetur adipiscing elit. Maecenas accumsan magna vel velit egestas feugiat. Fusce sed arcu at sapien feugiat porttitor in et sem. Phasellus fringilla ornare ipsum. Maecenas eleifend felis quis fringilla tincidunt. Sed auctor, dui eu viverra gravida, urna elit semper lorem, in gravida lacus metus ut erat. Nam vitae imperdiet lacus.</w:t>
+        <w:t xml:space="preserve">Phasellus ultricies rhoncus massa quis dignissim. Praesent pretium, augue eget iaculis posuere, sem felis cursus orci, at rutrum neque risus ut sapien. Curabitur in est id neque lacinia fringilla in sit amet felis. Nunc suscipit est quis neque posuere, laoreet sodales risus luctus. Vestibulum ultricies interdum dictum. Maecenas sit amet nisi diam. Aenean enim sapien, vestibulum eget suscipit accumsan, malesuada id ante. Lorem ipsum dolor sit amet, consectetur adipiscing elit. Maecenas accumsan magna vel velit egestas feugiat. Fusce sed arcu at sapien feugiat porttitor in et sem. Phasellus fringilla ornare ipsum. Maecenas eleifend felis quis fringilla tincidunt. Sed auctor, dui eu viverra gravida, urna elit semper lorem, in gravida lacus metus ut erat. Nam vitae imperdiet lacus (see</w:t>
+      </w:r>
+      <w:r>
+        <w:t xml:space="preserve"> </w:t>
+      </w:r>
+      <w:hyperlink w:anchor="fig-cudillero">
+        <w:r>
+          <w:rPr>
+            <w:rStyle w:val="Hipervnculo"/>
+          </w:rPr>
+          <w:t xml:space="preserve">Figure 2.1</w:t>
+        </w:r>
+      </w:hyperlink>
+      <w:r>
+        <w:t xml:space="preserve">).</w:t>
       </w:r>
     </w:p>
     <w:tbl>
@@ -385,7 +418,7 @@
       </w:r>
     </w:p>
     <w:bookmarkEnd w:id="29"/>
-    <w:bookmarkStart w:id="31" w:name="yes-another-section"/>
+    <w:bookmarkStart w:id="32" w:name="yes-another-section"/>
     <w:p>
       <w:pPr>
         <w:pStyle w:val="Ttulo2"/>
@@ -399,10 +432,146 @@
         <w:pStyle w:val="FirstParagraph"/>
       </w:pPr>
       <w:r>
-        <w:t xml:space="preserve">Duis eros felis, vestibulum non erat vel, tempor finibus justo. Aliquam vehicula nisl a dolor interdum aliquet. Fusce maximus dui pellentesque lorem posuere, id ullamcorper lacus posuere. Sed vel nisl mauris. Donec eu dignissim urna, id accumsan ipsum. Pellentesque facilisis a justo nec tempor. Integer sit amet nibh iaculis nisi viverra porta. In viverra elit eget tincidunt placerat. Cras dolor diam, porta eget purus at, commodo elementum sem. Aliquam nec semper leo.</w:t>
-      </w:r>
-    </w:p>
-    <w:bookmarkStart w:id="30" w:name="finally-a-sub-section"/>
+        <w:t xml:space="preserve">Duis eros felis, vestibulum non erat vel, tempor finibus justo. Aliquam vehicula nisl a dolor interdum aliquet. Fusce maximus dui pellentesque lorem posuere, id ullamcorper lacus posuere. Sed vel nisl mauris. Donec eu dignissim urna, id accumsan ipsum. Pellentesque facilisis a justo nec tempor. Integer sit amet nibh iaculis nisi viverra porta. In viverra elit eget tincidunt placerat. Cras dolor diam, porta eget purus at, commodo elementum sem. Aliquam nec semper leo (see</w:t>
+      </w:r>
+      <w:r>
+        <w:t xml:space="preserve"> </w:t>
+      </w:r>
+      <w:hyperlink w:anchor="eq-logistic">
+        <w:r>
+          <w:rPr>
+            <w:rStyle w:val="Hipervnculo"/>
+          </w:rPr>
+          <w:t xml:space="preserve">Equation 2.1</w:t>
+        </w:r>
+      </w:hyperlink>
+      <w:r>
+        <w:t xml:space="preserve">).</w:t>
+      </w:r>
+    </w:p>
+    <w:p>
+      <w:pPr>
+        <w:pStyle w:val="Textoindependiente"/>
+      </w:pPr>
+      <w:bookmarkStart w:id="30" w:name="eq-logistic"/>
+      <m:oMathPara>
+        <m:oMathParaPr>
+          <m:jc m:val="center"/>
+        </m:oMathParaPr>
+        <m:oMath>
+          <m:r>
+            <m:t>f</m:t>
+          </m:r>
+          <m:d>
+            <m:dPr>
+              <m:begChr m:val="("/>
+              <m:endChr m:val=")"/>
+              <m:sepChr m:val=""/>
+              <m:grow/>
+            </m:dPr>
+            <m:e>
+              <m:r>
+                <m:t>x</m:t>
+              </m:r>
+            </m:e>
+          </m:d>
+          <m:r>
+            <m:rPr>
+              <m:sty m:val="p"/>
+            </m:rPr>
+            <m:t>=</m:t>
+          </m:r>
+          <m:f>
+            <m:fPr>
+              <m:type m:val="bar"/>
+            </m:fPr>
+            <m:num>
+              <m:r>
+                <m:t>L</m:t>
+              </m:r>
+            </m:num>
+            <m:den>
+              <m:r>
+                <m:t>1</m:t>
+              </m:r>
+              <m:r>
+                <m:rPr>
+                  <m:sty m:val="p"/>
+                </m:rPr>
+                <m:t>+</m:t>
+              </m:r>
+              <m:sSup>
+                <m:e>
+                  <m:r>
+                    <m:t>e</m:t>
+                  </m:r>
+                </m:e>
+                <m:sup>
+                  <m:r>
+                    <m:rPr>
+                      <m:sty m:val="p"/>
+                    </m:rPr>
+                    <m:t>−</m:t>
+                  </m:r>
+                  <m:r>
+                    <m:t>k</m:t>
+                  </m:r>
+                  <m:d>
+                    <m:dPr>
+                      <m:begChr m:val="("/>
+                      <m:endChr m:val=")"/>
+                      <m:sepChr m:val=""/>
+                      <m:grow/>
+                    </m:dPr>
+                    <m:e>
+                      <m:r>
+                        <m:t>x</m:t>
+                      </m:r>
+                      <m:r>
+                        <m:rPr>
+                          <m:sty m:val="p"/>
+                        </m:rPr>
+                        <m:t>−</m:t>
+                      </m:r>
+                      <m:sSub>
+                        <m:e>
+                          <m:r>
+                            <m:t>x</m:t>
+                          </m:r>
+                        </m:e>
+                        <m:sub>
+                          <m:r>
+                            <m:t>0</m:t>
+                          </m:r>
+                        </m:sub>
+                      </m:sSub>
+                    </m:e>
+                  </m:d>
+                </m:sup>
+              </m:sSup>
+            </m:den>
+          </m:f>
+          <m:r>
+            <m:t>  </m:t>
+          </m:r>
+          <m:d>
+            <m:dPr>
+              <m:begChr m:val="("/>
+              <m:endChr m:val=")"/>
+              <m:sepChr m:val=""/>
+              <m:grow/>
+            </m:dPr>
+            <m:e>
+              <m:r>
+                <m:t>2.1</m:t>
+              </m:r>
+            </m:e>
+          </m:d>
+        </m:oMath>
+      </m:oMathPara>
+      <w:bookmarkEnd w:id="30"/>
+    </w:p>
+    <w:bookmarkStart w:id="31" w:name="finally-a-sub-section"/>
     <w:p>
       <w:pPr>
         <w:pStyle w:val="Ttulo3"/>
@@ -416,13 +585,27 @@
         <w:pStyle w:val="FirstParagraph"/>
       </w:pPr>
       <w:r>
-        <w:t xml:space="preserve">Donec gravida arcu nec felis viverra placerat. Class aptent taciti sociosqu ad litora torquent per conubia nostra, per inceptos himenaeos. Orci varius natoque penatibus et magnis dis parturient montes, nascetur ridiculus mus. Aliquam ornare ligula sed sagittis ornare. Quisque magna orci, aliquam vitae nisl non, pellentesque sodales sapien. Donec eleifend posuere magna, quis convallis orci auctor quis. Vestibulum vulputate mi vel efficitur egestas. Suspendisse quis sapien in sem rutrum porttitor sit amet ac lorem. Mauris gravida augue eu purus faucibus, id accumsan est varius. Curabitur id ex egestas, sagittis erat id, eleifend nunc.</w:t>
-      </w:r>
-    </w:p>
-    <w:bookmarkEnd w:id="30"/>
+        <w:t xml:space="preserve">Donec gravida arcu nec felis viverra placerat. Class aptent taciti sociosqu ad litora torquent per conubia nostra, per inceptos himenaeos. Orci varius natoque penatibus et magnis dis parturient montes, nascetur ridiculus mus. Aliquam ornare ligula sed sagittis ornare. Quisque magna orci, aliquam vitae nisl non, pellentesque sodales sapien. Donec eleifend posuere magna, quis convallis orci auctor quis. Vestibulum vulputate mi vel efficitur egestas.</w:t>
+      </w:r>
+    </w:p>
+    <w:p>
+      <w:pPr>
+        <w:pStyle w:val="Textodebloque"/>
+      </w:pPr>
+      <w:r>
+        <w:t xml:space="preserve">“</w:t>
+      </w:r>
+      <w:r>
+        <w:t xml:space="preserve">Suspendisse quis sapien in sem rutrum porttitor sit amet ac lorem. Mauris gravida augue eu purus faucibus, id accumsan est varius. Curabitur id ex egestas, sagittis erat id, eleifend nunc.</w:t>
+      </w:r>
+      <w:r>
+        <w:t xml:space="preserve">”</w:t>
+      </w:r>
+    </w:p>
     <w:bookmarkEnd w:id="31"/>
     <w:bookmarkEnd w:id="32"/>
-    <w:bookmarkStart w:id="36" w:name="the-second-chapter"/>
+    <w:bookmarkEnd w:id="33"/>
+    <w:bookmarkStart w:id="37" w:name="the-second-chapter"/>
     <w:p>
       <w:pPr>
         <w:pStyle w:val="Ttulo1"/>
@@ -436,10 +619,24 @@
         <w:pStyle w:val="FirstParagraph"/>
       </w:pPr>
       <w:r>
-        <w:t xml:space="preserve">Sed eleifend congue aliquam. Aenean risus tellus, tincidunt at venenatis id, maximus feugiat nunc. Phasellus tellus enim, euismod auctor nisi at, blandit aliquam ligula. Donec auctor dignissim eros. Etiam et enim diam. Aenean eget tellus sodales, laoreet risus at, imperdiet mauris. Cras nulla nulla, vehicula id accumsan vitae, malesuada at neque. Curabitur suscipit risus at sodales sagittis. Nam molestie sapien tincidunt placerat semper. Vestibulum ut eleifend urna, at aliquet quam.</w:t>
-      </w:r>
-    </w:p>
-    <w:bookmarkStart w:id="33" w:name="tbl-1"/>
+        <w:t xml:space="preserve">Sed eleifend congue aliquam. Aenean risus tellus, tincidunt at venenatis id, maximus feugiat nunc. Phasellus tellus enim, euismod auctor nisi at, blandit aliquam ligula. Donec auctor dignissim eros. Etiam et enim diam. Aenean eget tellus sodales, laoreet risus at, imperdiet mauris. Cras nulla nulla, vehicula id accumsan vitae, malesuada at neque. Curabitur suscipit risus at sodales sagittis. Nam molestie sapien tincidunt placerat semper. Vestibulum ut eleifend urna, at aliquet quam (see</w:t>
+      </w:r>
+      <w:r>
+        <w:t xml:space="preserve"> </w:t>
+      </w:r>
+      <w:hyperlink w:anchor="tbl-1">
+        <w:r>
+          <w:rPr>
+            <w:rStyle w:val="Hipervnculo"/>
+          </w:rPr>
+          <w:t xml:space="preserve">Table 3.1</w:t>
+        </w:r>
+      </w:hyperlink>
+      <w:r>
+        <w:t xml:space="preserve">).</w:t>
+      </w:r>
+    </w:p>
+    <w:bookmarkStart w:id="34" w:name="tbl-1"/>
     <w:p>
       <w:pPr>
         <w:pStyle w:val="TableCaption"/>
@@ -1426,8 +1623,8 @@
         </w:tc>
       </w:tr>
     </w:tbl>
-    <w:bookmarkEnd w:id="33"/>
-    <w:bookmarkStart w:id="35" w:name="you-guessed-it-a-section"/>
+    <w:bookmarkEnd w:id="34"/>
+    <w:bookmarkStart w:id="36" w:name="you-guessed-it-a-section"/>
     <w:p>
       <w:pPr>
         <w:pStyle w:val="Ttulo2"/>
@@ -1455,15 +1652,15 @@
         <w:rPr>
           <w:rStyle w:val="Refdenotaalpie"/>
         </w:rPr>
-        <w:footnoteReference w:id="34"/>
+        <w:footnoteReference w:id="35"/>
       </w:r>
       <w:r>
         <w:t xml:space="preserve">.Mauris ac sem eget nibh convallis venenatis. Ut ullamcorper egestas condimentum. Suspendisse ut pharetra neque. Donec scelerisque at odio et congue. Sed quis turpis at velit vestibulum sollicitudin eu ut elit. Suspendisse placerat hendrerit rutrum. Praesent accumsan ligula nec eleifend dapibus.</w:t>
       </w:r>
     </w:p>
-    <w:bookmarkEnd w:id="35"/>
     <w:bookmarkEnd w:id="36"/>
-    <w:bookmarkStart w:id="37" w:name="discussion"/>
+    <w:bookmarkEnd w:id="37"/>
+    <w:bookmarkStart w:id="42" w:name="discussion"/>
     <w:p>
       <w:pPr>
         <w:pStyle w:val="Ttulo1"/>
@@ -1488,6 +1685,139 @@
         <w:t xml:space="preserve">Suspendisse potenti. Sed eget urna ac tortor ornare ullamcorper nec eu urna. Donec quis auctor metus. Curabitur quis pretium turpis. Sed ut lobortis nisi. Aenean eu mattis tortor. In ullamcorper interdum lacus eu euismod. Proin hendrerit lorem ut nibh malesuada, non hendrerit mi viverra. Aliquam quam nunc, fringilla consectetur imperdiet et, consectetur id libero. Etiam vestibulum ex vitae neque placerat, nec eleifend purus euismod. Ut eu magna ipsum. In odio nibh, posuere sit amet convallis sed, dignissim id ligula. Donec eleifend, massa sit amet eleifend volutpat, est erat laoreet ligula, dapibus dapibus nulla diam nec nunc. Orci varius natoque penatibus et magnis dis parturient montes, nascetur ridiculus mus. Aenean a fringilla dui, eu interdum ex. Mauris auctor consectetur arcu, id tincidunt odio iaculis sit amet.</w:t>
       </w:r>
     </w:p>
+    <w:tbl>
+      <w:tblPr>
+        <w:tblStyle w:val="Table"/>
+        <w:tblLook w:firstRow="0" w:lastRow="0" w:firstColumn="0" w:lastColumn="0" w:noHBand="0" w:noVBand="0" w:val="0000"/>
+        <w:tblBorders>
+          <w:left w:val="single" w:sz="24" w:space="0" w:color="0758E5"/>
+          <w:right w:val="single" w:sz="4" w:space="0" w:color="0758E5"/>
+          <w:top w:val="single" w:sz="4" w:space="0" w:color="0758E5"/>
+          <w:bottom w:val="single" w:sz="4" w:space="0" w:color="0758E5"/>
+        </w:tblBorders>
+        <w:tblCellMar>
+          <w:left w:w="144" w:type="dxa"/>
+          <w:right w:w="144" w:type="dxa"/>
+        </w:tblCellMar>
+        <w:tblInd w:w="164" w:type="dxa"/>
+        <w:tblW w:type="pct" w:w="100%"/>
+      </w:tblPr>
+      <w:tr>
+        <w:trPr>
+          <w:cantSplit/>
+        </w:trPr>
+        <w:tc>
+          <w:tcPr>
+            <w:shd w:color="auto" w:fill="dae6fb" w:val="clear"/>
+            <w:tcMar>
+              <w:top w:w="92" w:type="dxa"/>
+              <w:bottom w:w="92" w:type="dxa"/>
+            </w:tcMar>
+          </w:tcPr>
+          <w:p>
+            <w:pPr>
+              <w:pStyle w:val="Textoindependiente"/>
+            </w:pPr>
+            <w:pPr>
+              <w:spacing w:before="0" w:after="0"/>
+              <w:textAlignment w:val="center"/>
+            </w:pPr>
+            <w:r>
+              <w:drawing>
+                <wp:inline>
+                  <wp:extent cx="152400" cy="152400"/>
+                  <wp:effectExtent b="0" l="0" r="0" t="0"/>
+                  <wp:docPr descr="" title="" id="39" name="Picture"/>
+                  <a:graphic>
+                    <a:graphicData uri="http://schemas.openxmlformats.org/drawingml/2006/picture">
+                      <pic:pic>
+                        <pic:nvPicPr>
+                          <pic:cNvPr descr="C:\Users\gonza\AppData\Local\Programs\Quarto\share\formats\docx\note.png" id="40" name="Picture"/>
+                          <pic:cNvPicPr>
+                            <a:picLocks noChangeArrowheads="1" noChangeAspect="1"/>
+                          </pic:cNvPicPr>
+                        </pic:nvPicPr>
+                        <pic:blipFill>
+                          <a:blip r:embed="rId38"/>
+                          <a:stretch>
+                            <a:fillRect/>
+                          </a:stretch>
+                        </pic:blipFill>
+                        <pic:spPr bwMode="auto">
+                          <a:xfrm>
+                            <a:off x="0" y="0"/>
+                            <a:ext cx="152400" cy="152400"/>
+                          </a:xfrm>
+                          <a:prstGeom prst="rect">
+                            <a:avLst/>
+                          </a:prstGeom>
+                          <a:noFill/>
+                          <a:ln w="9525">
+                            <a:noFill/>
+                            <a:headEnd/>
+                            <a:tailEnd/>
+                          </a:ln>
+                        </pic:spPr>
+                      </pic:pic>
+                    </a:graphicData>
+                  </a:graphic>
+                </wp:inline>
+              </w:drawing>
+            </w:r>
+            <w:r>
+              <w:t xml:space="preserve"> </w:t>
+            </w:r>
+            <w:r>
+              <w:t xml:space="preserve"> </w:t>
+            </w:r>
+            <w:r>
+              <w:t xml:space="preserve">Note</w:t>
+            </w:r>
+          </w:p>
+        </w:tc>
+      </w:tr>
+      <w:tr>
+        <w:trPr>
+          <w:cantSplit/>
+        </w:trPr>
+        <w:tc>
+          <w:tcPr>
+            <w:tcMar>
+              <w:top w:w="108" w:type="dxa"/>
+              <w:bottom w:w="108" w:type="dxa"/>
+            </w:tcMar>
+          </w:tcPr>
+          <w:p>
+            <w:pPr>
+              <w:pStyle w:val="Textoindependiente"/>
+            </w:pPr>
+            <w:pPr>
+              <w:spacing w:before="16" w:after="16"/>
+            </w:pPr>
+            <w:r>
+              <w:t xml:space="preserve">This is a callout note. Check the Quarto documentation on</w:t>
+            </w:r>
+            <w:r>
+              <w:t xml:space="preserve"> </w:t>
+            </w:r>
+            <w:hyperlink r:id="rId41">
+              <w:r>
+                <w:rPr>
+                  <w:rStyle w:val="Hipervnculo"/>
+                </w:rPr>
+                <w:t xml:space="preserve">callout notes</w:t>
+              </w:r>
+            </w:hyperlink>
+            <w:r>
+              <w:t xml:space="preserve"> </w:t>
+            </w:r>
+            <w:r>
+              <w:t xml:space="preserve">for more details.</w:t>
+            </w:r>
+          </w:p>
+        </w:tc>
+      </w:tr>
+    </w:tbl>
     <w:p>
       <w:pPr>
         <w:pStyle w:val="Textoindependiente"/>
@@ -1512,8 +1842,8 @@
         <w:t xml:space="preserve">Donec porttitor facilisis sapien id scelerisque. Aliquam gravida tristique lobortis. Cras lacinia mattis sapien, a accumsan risus interdum vitae. Nam diam mauris, sollicitudin eu commodo ut, convallis sit amet est. Nam volutpat nibh vel orci euismod tempus. Donec in sem magna. Pellentesque eleifend commodo enim, ut suscipit odio tempus ut. Nullam tempor turpis sapien, in suscipit quam finibus quis. Class aptent taciti sociosqu ad litora torquent per conubia nostra, per inceptos himenaeos. Sed semper orci dolor, finibus ornare odio viverra vel. In tellus ante, vulputate nec purus ac, feugiat viverra mi.</w:t>
       </w:r>
     </w:p>
-    <w:bookmarkEnd w:id="37"/>
-    <w:bookmarkStart w:id="41" w:name="bibliography"/>
+    <w:bookmarkEnd w:id="42"/>
+    <w:bookmarkStart w:id="46" w:name="bibliography"/>
     <w:p>
       <w:pPr>
         <w:pStyle w:val="Ttulo1"/>
@@ -1522,8 +1852,8 @@
         <w:t xml:space="preserve">Bibliography</w:t>
       </w:r>
     </w:p>
-    <w:bookmarkStart w:id="40" w:name="refs"/>
-    <w:bookmarkStart w:id="38" w:name="ref-bolliger2009full"/>
+    <w:bookmarkStart w:id="45" w:name="refs"/>
+    <w:bookmarkStart w:id="43" w:name="ref-bolliger2009full"/>
     <w:p>
       <w:pPr>
         <w:pStyle w:val="Bibliografa"/>
@@ -1558,8 +1888,8 @@
         <w:t xml:space="preserve">(3), 138–142.</w:t>
       </w:r>
     </w:p>
-    <w:bookmarkEnd w:id="38"/>
-    <w:bookmarkStart w:id="39" w:name="ref-wickham2019welcome"/>
+    <w:bookmarkEnd w:id="43"/>
+    <w:bookmarkStart w:id="44" w:name="ref-wickham2019welcome"/>
     <w:p>
       <w:pPr>
         <w:pStyle w:val="Bibliografa"/>
@@ -1594,9 +1924,9 @@
         <w:t xml:space="preserve">(43), 1686.</w:t>
       </w:r>
     </w:p>
-    <w:bookmarkEnd w:id="39"/>
-    <w:bookmarkEnd w:id="40"/>
-    <w:bookmarkEnd w:id="41"/>
+    <w:bookmarkEnd w:id="44"/>
+    <w:bookmarkEnd w:id="45"/>
+    <w:bookmarkEnd w:id="46"/>
     <w:sectPr>
       <w:pgSz w:code="13" w:h="14570" w:w="10318"/>
       <w:pgMar w:bottom="1417" w:footer="720" w:gutter="0" w:header="720" w:left="1701" w:right="1701" w:top="1417"/>
@@ -1627,7 +1957,7 @@
       </w:r>
     </w:p>
   </w:footnote>
-  <w:footnote w:id="34">
+  <w:footnote w:id="35">
     <w:p>
       <w:pPr>
         <w:pStyle w:val="Textonotapie"/>

</xml_diff>

<commit_message>
Add glossary and move LOT and LOF back to up
</commit_message>
<xml_diff>
--- a/_thesis/thesis.docx
+++ b/_thesis/thesis.docx
@@ -1927,6 +1927,64 @@
     <w:bookmarkEnd w:id="44"/>
     <w:bookmarkEnd w:id="45"/>
     <w:bookmarkEnd w:id="46"/>
+    <w:bookmarkStart w:id="47" w:name="glossary"/>
+    <w:p>
+      <w:pPr>
+        <w:pStyle w:val="Ttulo1"/>
+      </w:pPr>
+      <w:r>
+        <w:t xml:space="preserve">Glossary</w:t>
+      </w:r>
+    </w:p>
+    <w:p>
+      <w:pPr>
+        <w:pStyle w:val="DefinitionTerm"/>
+      </w:pPr>
+      <w:r>
+        <w:t xml:space="preserve">Some term</w:t>
+      </w:r>
+    </w:p>
+    <w:p>
+      <w:pPr>
+        <w:pStyle w:val="Definition"/>
+      </w:pPr>
+      <w:r>
+        <w:t xml:space="preserve">The definition of this term</w:t>
+      </w:r>
+    </w:p>
+    <w:p>
+      <w:pPr>
+        <w:pStyle w:val="DefinitionTerm"/>
+      </w:pPr>
+      <w:r>
+        <w:t xml:space="preserve">Another term</w:t>
+      </w:r>
+    </w:p>
+    <w:p>
+      <w:pPr>
+        <w:pStyle w:val="Definition"/>
+      </w:pPr>
+      <w:r>
+        <w:t xml:space="preserve">The definition of this other term</w:t>
+      </w:r>
+    </w:p>
+    <w:p>
+      <w:pPr>
+        <w:pStyle w:val="DefinitionTerm"/>
+      </w:pPr>
+      <w:r>
+        <w:t xml:space="preserve">Get it?</w:t>
+      </w:r>
+    </w:p>
+    <w:p>
+      <w:pPr>
+        <w:pStyle w:val="Definition"/>
+      </w:pPr>
+      <w:r>
+        <w:t xml:space="preserve">Another term with its corresponding definitions</w:t>
+      </w:r>
+    </w:p>
+    <w:bookmarkEnd w:id="47"/>
     <w:sectPr>
       <w:pgSz w:code="13" w:h="14570" w:w="10318"/>
       <w:pgMar w:bottom="1417" w:footer="720" w:gutter="0" w:header="720" w:left="1701" w:right="1701" w:top="1417"/>

</xml_diff>

<commit_message>
Minor adjustments in the text
</commit_message>
<xml_diff>
--- a/_thesis/thesis.docx
+++ b/_thesis/thesis.docx
@@ -624,1005 +624,1907 @@
       <w:r>
         <w:t xml:space="preserve"> </w:t>
       </w:r>
-      <w:hyperlink w:anchor="tbl-1">
-        <w:r>
-          <w:rPr>
-            <w:rStyle w:val="Hipervnculo"/>
-          </w:rPr>
-          <w:t xml:space="preserve">Table 3.1</w:t>
-        </w:r>
-      </w:hyperlink>
+      <w:r>
+        <w:rPr>
+          <w:bCs/>
+          <w:b/>
+        </w:rPr>
+        <w:t xml:space="preserve">?@tbl-1</w:t>
+      </w:r>
       <w:r>
         <w:t xml:space="preserve">).</w:t>
       </w:r>
     </w:p>
     <w:bookmarkStart w:id="34" w:name="tbl-1"/>
-    <w:p>
-      <w:pPr>
-        <w:pStyle w:val="TableCaption"/>
-      </w:pPr>
-      <w:r>
-        <w:t xml:space="preserve">Table 3.1: This is Table 1, which contains the</w:t>
-      </w:r>
-      <w:r>
-        <w:t xml:space="preserve"> </w:t>
-      </w:r>
-      <w:r>
-        <w:rPr>
-          <w:rStyle w:val="VerbatimChar"/>
-        </w:rPr>
-        <w:t xml:space="preserve">mtcars</w:t>
-      </w:r>
-      <w:r>
-        <w:t xml:space="preserve"> </w:t>
-      </w:r>
-      <w:r>
-        <w:t xml:space="preserve">dataset</w:t>
-      </w:r>
-    </w:p>
-    <w:tbl>
+    <w:tbl xmlns:w="http://schemas.openxmlformats.org/wordprocessingml/2006/main" xmlns:wp="http://schemas.openxmlformats.org/drawingml/2006/wordprocessingDrawing" xmlns:r="http://schemas.openxmlformats.org/officeDocument/2006/relationships" xmlns:w14="http://schemas.microsoft.com/office/word/2010/wordml">
       <w:tblPr>
-        <w:tblStyle w:val="Table"/>
-        <w:tblW w:type="auto" w:w="0"/>
-        <w:tblLook w:firstRow="1" w:lastRow="0" w:firstColumn="0" w:lastColumn="0" w:noHBand="0" w:noVBand="0" w:val="0020"/>
-        <w:jc w:val="start"/>
-        <w:tblCaption w:val="Table 3.1: This is Table 1, which contains the mtcars dataset"/>
+        <w:tblCellMar>
+          <w:top w:w="0" w:type="dxa"/>
+          <w:bottom w:w="0" w:type="dxa"/>
+          <w:start w:w="60" w:type="dxa"/>
+          <w:end w:w="60" w:type="dxa"/>
+        </w:tblCellMar>
+        <w:tblW w:type="pct" w:w="100%"/>
+        <w:tblLook w:firstRow="0" w:lastRow="0" w:firstColumn="0" w:lastColumn="0" w:noHBand="0" w:noVBand="0"/>
+        <w:jc w:val="center"/>
       </w:tblPr>
-      <w:tblGrid>
-        <w:gridCol w:w="720"/>
-        <w:gridCol w:w="720"/>
-        <w:gridCol w:w="720"/>
-        <w:gridCol w:w="720"/>
-        <w:gridCol w:w="720"/>
-        <w:gridCol w:w="720"/>
-        <w:gridCol w:w="720"/>
-        <w:gridCol w:w="720"/>
-        <w:gridCol w:w="720"/>
-        <w:gridCol w:w="720"/>
-        <w:gridCol w:w="720"/>
-      </w:tblGrid>
       <w:tr>
         <w:trPr>
-          <w:tblHeader w:val="true"/>
+          <w:cantSplit/>
+          <w:tblHeader/>
         </w:trPr>
         <w:tc>
-          <w:tcPr/>
-          <w:p>
-            <w:pPr>
-              <w:pStyle w:val="Compact"/>
-              <w:jc w:val="left"/>
-            </w:pPr>
-            <w:r>
-              <w:t xml:space="preserve">mpg</w:t>
-            </w:r>
-          </w:p>
-        </w:tc>
-        <w:tc>
-          <w:tcPr/>
-          <w:p>
-            <w:pPr>
-              <w:pStyle w:val="Compact"/>
-              <w:jc w:val="left"/>
-            </w:pPr>
-            <w:r>
-              <w:t xml:space="preserve">cyl</w:t>
-            </w:r>
-          </w:p>
-        </w:tc>
-        <w:tc>
-          <w:tcPr/>
-          <w:p>
-            <w:pPr>
-              <w:pStyle w:val="Compact"/>
-              <w:jc w:val="left"/>
-            </w:pPr>
-            <w:r>
-              <w:t xml:space="preserve">disp</w:t>
-            </w:r>
-          </w:p>
-        </w:tc>
-        <w:tc>
-          <w:tcPr/>
-          <w:p>
-            <w:pPr>
-              <w:pStyle w:val="Compact"/>
-              <w:jc w:val="left"/>
-            </w:pPr>
-            <w:r>
-              <w:t xml:space="preserve">hp</w:t>
-            </w:r>
-          </w:p>
-        </w:tc>
-        <w:tc>
-          <w:tcPr/>
-          <w:p>
-            <w:pPr>
-              <w:pStyle w:val="Compact"/>
-              <w:jc w:val="left"/>
-            </w:pPr>
-            <w:r>
-              <w:t xml:space="preserve">drat</w:t>
-            </w:r>
-          </w:p>
-        </w:tc>
-        <w:tc>
-          <w:tcPr/>
-          <w:p>
-            <w:pPr>
-              <w:pStyle w:val="Compact"/>
-              <w:jc w:val="left"/>
-            </w:pPr>
-            <w:r>
-              <w:t xml:space="preserve">wt</w:t>
-            </w:r>
-          </w:p>
-        </w:tc>
-        <w:tc>
-          <w:tcPr/>
-          <w:p>
-            <w:pPr>
-              <w:pStyle w:val="Compact"/>
-              <w:jc w:val="left"/>
-            </w:pPr>
-            <w:r>
-              <w:t xml:space="preserve">qsec</w:t>
-            </w:r>
-          </w:p>
-        </w:tc>
-        <w:tc>
-          <w:tcPr/>
-          <w:p>
-            <w:pPr>
-              <w:pStyle w:val="Compact"/>
-              <w:jc w:val="left"/>
-            </w:pPr>
-            <w:r>
-              <w:t xml:space="preserve">vs</w:t>
-            </w:r>
-          </w:p>
-        </w:tc>
-        <w:tc>
-          <w:tcPr/>
-          <w:p>
-            <w:pPr>
-              <w:pStyle w:val="Compact"/>
-              <w:jc w:val="left"/>
-            </w:pPr>
-            <w:r>
-              <w:t xml:space="preserve">am</w:t>
-            </w:r>
-          </w:p>
-        </w:tc>
-        <w:tc>
-          <w:tcPr/>
-          <w:p>
-            <w:pPr>
-              <w:pStyle w:val="Compact"/>
-              <w:jc w:val="left"/>
-            </w:pPr>
-            <w:r>
-              <w:t xml:space="preserve">gear</w:t>
-            </w:r>
-          </w:p>
-        </w:tc>
-        <w:tc>
-          <w:tcPr/>
-          <w:p>
-            <w:pPr>
-              <w:pStyle w:val="Compact"/>
-              <w:jc w:val="left"/>
-            </w:pPr>
-            <w:r>
-              <w:t xml:space="preserve">carb</w:t>
+          <w:tcPr>
+            <w:tcBorders>
+              <w:top w:val="single" w:sz="16" w:space="0" w:color="D3D3D3"/>
+              <w:bottom w:val="single" w:sz="16" w:space="0" w:color="D3D3D3"/>
+              <w:start w:val="single" w:space="0" w:color="D3D3D3"/>
+            </w:tcBorders>
+          </w:tcPr>
+          <w:p>
+            <w:pPr>
+              <w:spacing w:before="0" w:after="60"/>
+              <w:keepNext/>
+              <w:jc w:val="end"/>
+            </w:pPr>
+            <w:r>
+              <w:rPr>
+                <w:rFonts w:ascii="Calibri" w:hAnsi="Calibri"/>
+                <w:sz w:val="20"/>
+              </w:rPr>
+              <w:t xml:space="default">mpg</w:t>
+            </w:r>
+          </w:p>
+        </w:tc>
+        <w:tc>
+          <w:tcPr>
+            <w:tcBorders>
+              <w:top w:val="single" w:sz="16" w:space="0" w:color="D3D3D3"/>
+              <w:bottom w:val="single" w:sz="16" w:space="0" w:color="D3D3D3"/>
+            </w:tcBorders>
+          </w:tcPr>
+          <w:p>
+            <w:pPr>
+              <w:spacing w:before="0" w:after="60"/>
+              <w:keepNext/>
+              <w:jc w:val="end"/>
+            </w:pPr>
+            <w:r>
+              <w:rPr>
+                <w:rFonts w:ascii="Calibri" w:hAnsi="Calibri"/>
+                <w:sz w:val="20"/>
+              </w:rPr>
+              <w:t xml:space="default">cyl</w:t>
+            </w:r>
+          </w:p>
+        </w:tc>
+        <w:tc>
+          <w:tcPr>
+            <w:tcBorders>
+              <w:top w:val="single" w:sz="16" w:space="0" w:color="D3D3D3"/>
+              <w:bottom w:val="single" w:sz="16" w:space="0" w:color="D3D3D3"/>
+            </w:tcBorders>
+          </w:tcPr>
+          <w:p>
+            <w:pPr>
+              <w:spacing w:before="0" w:after="60"/>
+              <w:keepNext/>
+              <w:jc w:val="end"/>
+            </w:pPr>
+            <w:r>
+              <w:rPr>
+                <w:rFonts w:ascii="Calibri" w:hAnsi="Calibri"/>
+                <w:sz w:val="20"/>
+              </w:rPr>
+              <w:t xml:space="default">disp</w:t>
+            </w:r>
+          </w:p>
+        </w:tc>
+        <w:tc>
+          <w:tcPr>
+            <w:tcBorders>
+              <w:top w:val="single" w:sz="16" w:space="0" w:color="D3D3D3"/>
+              <w:bottom w:val="single" w:sz="16" w:space="0" w:color="D3D3D3"/>
+            </w:tcBorders>
+          </w:tcPr>
+          <w:p>
+            <w:pPr>
+              <w:spacing w:before="0" w:after="60"/>
+              <w:keepNext/>
+              <w:jc w:val="end"/>
+            </w:pPr>
+            <w:r>
+              <w:rPr>
+                <w:rFonts w:ascii="Calibri" w:hAnsi="Calibri"/>
+                <w:sz w:val="20"/>
+              </w:rPr>
+              <w:t xml:space="default">hp</w:t>
+            </w:r>
+          </w:p>
+        </w:tc>
+        <w:tc>
+          <w:tcPr>
+            <w:tcBorders>
+              <w:top w:val="single" w:sz="16" w:space="0" w:color="D3D3D3"/>
+              <w:bottom w:val="single" w:sz="16" w:space="0" w:color="D3D3D3"/>
+            </w:tcBorders>
+          </w:tcPr>
+          <w:p>
+            <w:pPr>
+              <w:spacing w:before="0" w:after="60"/>
+              <w:keepNext/>
+              <w:jc w:val="end"/>
+            </w:pPr>
+            <w:r>
+              <w:rPr>
+                <w:rFonts w:ascii="Calibri" w:hAnsi="Calibri"/>
+                <w:sz w:val="20"/>
+              </w:rPr>
+              <w:t xml:space="default">drat</w:t>
+            </w:r>
+          </w:p>
+        </w:tc>
+        <w:tc>
+          <w:tcPr>
+            <w:tcBorders>
+              <w:top w:val="single" w:sz="16" w:space="0" w:color="D3D3D3"/>
+              <w:bottom w:val="single" w:sz="16" w:space="0" w:color="D3D3D3"/>
+            </w:tcBorders>
+          </w:tcPr>
+          <w:p>
+            <w:pPr>
+              <w:spacing w:before="0" w:after="60"/>
+              <w:keepNext/>
+              <w:jc w:val="end"/>
+            </w:pPr>
+            <w:r>
+              <w:rPr>
+                <w:rFonts w:ascii="Calibri" w:hAnsi="Calibri"/>
+                <w:sz w:val="20"/>
+              </w:rPr>
+              <w:t xml:space="default">wt</w:t>
+            </w:r>
+          </w:p>
+        </w:tc>
+        <w:tc>
+          <w:tcPr>
+            <w:tcBorders>
+              <w:top w:val="single" w:sz="16" w:space="0" w:color="D3D3D3"/>
+              <w:bottom w:val="single" w:sz="16" w:space="0" w:color="D3D3D3"/>
+            </w:tcBorders>
+          </w:tcPr>
+          <w:p>
+            <w:pPr>
+              <w:spacing w:before="0" w:after="60"/>
+              <w:keepNext/>
+              <w:jc w:val="end"/>
+            </w:pPr>
+            <w:r>
+              <w:rPr>
+                <w:rFonts w:ascii="Calibri" w:hAnsi="Calibri"/>
+                <w:sz w:val="20"/>
+              </w:rPr>
+              <w:t xml:space="default">qsec</w:t>
+            </w:r>
+          </w:p>
+        </w:tc>
+        <w:tc>
+          <w:tcPr>
+            <w:tcBorders>
+              <w:top w:val="single" w:sz="16" w:space="0" w:color="D3D3D3"/>
+              <w:bottom w:val="single" w:sz="16" w:space="0" w:color="D3D3D3"/>
+            </w:tcBorders>
+          </w:tcPr>
+          <w:p>
+            <w:pPr>
+              <w:spacing w:before="0" w:after="60"/>
+              <w:keepNext/>
+              <w:jc w:val="end"/>
+            </w:pPr>
+            <w:r>
+              <w:rPr>
+                <w:rFonts w:ascii="Calibri" w:hAnsi="Calibri"/>
+                <w:sz w:val="20"/>
+              </w:rPr>
+              <w:t xml:space="default">vs</w:t>
+            </w:r>
+          </w:p>
+        </w:tc>
+        <w:tc>
+          <w:tcPr>
+            <w:tcBorders>
+              <w:top w:val="single" w:sz="16" w:space="0" w:color="D3D3D3"/>
+              <w:bottom w:val="single" w:sz="16" w:space="0" w:color="D3D3D3"/>
+            </w:tcBorders>
+          </w:tcPr>
+          <w:p>
+            <w:pPr>
+              <w:spacing w:before="0" w:after="60"/>
+              <w:keepNext/>
+              <w:jc w:val="end"/>
+            </w:pPr>
+            <w:r>
+              <w:rPr>
+                <w:rFonts w:ascii="Calibri" w:hAnsi="Calibri"/>
+                <w:sz w:val="20"/>
+              </w:rPr>
+              <w:t xml:space="default">am</w:t>
+            </w:r>
+          </w:p>
+        </w:tc>
+        <w:tc>
+          <w:tcPr>
+            <w:tcBorders>
+              <w:top w:val="single" w:sz="16" w:space="0" w:color="D3D3D3"/>
+              <w:bottom w:val="single" w:sz="16" w:space="0" w:color="D3D3D3"/>
+            </w:tcBorders>
+          </w:tcPr>
+          <w:p>
+            <w:pPr>
+              <w:spacing w:before="0" w:after="60"/>
+              <w:keepNext/>
+              <w:jc w:val="end"/>
+            </w:pPr>
+            <w:r>
+              <w:rPr>
+                <w:rFonts w:ascii="Calibri" w:hAnsi="Calibri"/>
+                <w:sz w:val="20"/>
+              </w:rPr>
+              <w:t xml:space="default">gear</w:t>
+            </w:r>
+          </w:p>
+        </w:tc>
+        <w:tc>
+          <w:tcPr>
+            <w:tcBorders>
+              <w:top w:val="single" w:sz="16" w:space="0" w:color="D3D3D3"/>
+              <w:bottom w:val="single" w:sz="16" w:space="0" w:color="D3D3D3"/>
+              <w:end w:val="single" w:space="0" w:color="D3D3D3"/>
+            </w:tcBorders>
+          </w:tcPr>
+          <w:p>
+            <w:pPr>
+              <w:spacing w:before="0" w:after="60"/>
+              <w:keepNext/>
+              <w:jc w:val="end"/>
+            </w:pPr>
+            <w:r>
+              <w:rPr>
+                <w:rFonts w:ascii="Calibri" w:hAnsi="Calibri"/>
+                <w:sz w:val="20"/>
+              </w:rPr>
+              <w:t xml:space="default">carb</w:t>
             </w:r>
           </w:p>
         </w:tc>
       </w:tr>
       <w:tr>
-        <w:tc>
-          <w:tcPr/>
-          <w:p>
-            <w:pPr>
-              <w:pStyle w:val="Compact"/>
-              <w:jc w:val="left"/>
-            </w:pPr>
-            <w:r>
-              <w:t xml:space="preserve">21.0</w:t>
-            </w:r>
-          </w:p>
-        </w:tc>
-        <w:tc>
-          <w:tcPr/>
-          <w:p>
-            <w:pPr>
-              <w:pStyle w:val="Compact"/>
-              <w:jc w:val="left"/>
-            </w:pPr>
-            <w:r>
-              <w:t xml:space="preserve">6</w:t>
-            </w:r>
-          </w:p>
-        </w:tc>
-        <w:tc>
-          <w:tcPr/>
-          <w:p>
-            <w:pPr>
-              <w:pStyle w:val="Compact"/>
-              <w:jc w:val="left"/>
-            </w:pPr>
-            <w:r>
-              <w:t xml:space="preserve">160</w:t>
-            </w:r>
-          </w:p>
-        </w:tc>
-        <w:tc>
-          <w:tcPr/>
-          <w:p>
-            <w:pPr>
-              <w:pStyle w:val="Compact"/>
-              <w:jc w:val="left"/>
-            </w:pPr>
-            <w:r>
-              <w:t xml:space="preserve">110</w:t>
-            </w:r>
-          </w:p>
-        </w:tc>
-        <w:tc>
-          <w:tcPr/>
-          <w:p>
-            <w:pPr>
-              <w:pStyle w:val="Compact"/>
-              <w:jc w:val="left"/>
-            </w:pPr>
-            <w:r>
-              <w:t xml:space="preserve">3.90</w:t>
-            </w:r>
-          </w:p>
-        </w:tc>
-        <w:tc>
-          <w:tcPr/>
-          <w:p>
-            <w:pPr>
-              <w:pStyle w:val="Compact"/>
-              <w:jc w:val="left"/>
-            </w:pPr>
-            <w:r>
-              <w:t xml:space="preserve">2.620</w:t>
-            </w:r>
-          </w:p>
-        </w:tc>
-        <w:tc>
-          <w:tcPr/>
-          <w:p>
-            <w:pPr>
-              <w:pStyle w:val="Compact"/>
-              <w:jc w:val="left"/>
-            </w:pPr>
-            <w:r>
-              <w:t xml:space="preserve">16.46</w:t>
-            </w:r>
-          </w:p>
-        </w:tc>
-        <w:tc>
-          <w:tcPr/>
-          <w:p>
-            <w:pPr>
-              <w:pStyle w:val="Compact"/>
-              <w:jc w:val="left"/>
-            </w:pPr>
-            <w:r>
-              <w:t xml:space="preserve">0</w:t>
-            </w:r>
-          </w:p>
-        </w:tc>
-        <w:tc>
-          <w:tcPr/>
-          <w:p>
-            <w:pPr>
-              <w:pStyle w:val="Compact"/>
-              <w:jc w:val="left"/>
-            </w:pPr>
-            <w:r>
-              <w:t xml:space="preserve">1</w:t>
-            </w:r>
-          </w:p>
-        </w:tc>
-        <w:tc>
-          <w:tcPr/>
-          <w:p>
-            <w:pPr>
-              <w:pStyle w:val="Compact"/>
-              <w:jc w:val="left"/>
-            </w:pPr>
-            <w:r>
-              <w:t xml:space="preserve">4</w:t>
-            </w:r>
-          </w:p>
-        </w:tc>
-        <w:tc>
-          <w:tcPr/>
-          <w:p>
-            <w:pPr>
-              <w:pStyle w:val="Compact"/>
-              <w:jc w:val="left"/>
-            </w:pPr>
-            <w:r>
-              <w:t xml:space="preserve">4</w:t>
+        <w:trPr>
+          <w:cantSplit/>
+        </w:trPr>
+        <w:tc>
+          <w:tcPr>
+            <w:tcBorders>
+              <w:top w:val="single" w:space="0" w:color="D3D3D3"/>
+              <w:bottom w:val="single" w:space="0" w:color="D3D3D3"/>
+              <w:start w:val="single" w:space="0" w:color="D3D3D3"/>
+              <w:end w:val="single" w:space="0" w:color="D3D3D3"/>
+            </w:tcBorders>
+          </w:tcPr>
+          <w:p>
+            <w:pPr>
+              <w:spacing w:before="0" w:after="60"/>
+              <w:keepNext/>
+              <w:jc w:val="end"/>
+            </w:pPr>
+            <w:r>
+              <w:rPr>
+                <w:rFonts w:ascii="Calibri" w:hAnsi="Calibri"/>
+                <w:sz w:val="20"/>
+              </w:rPr>
+              <w:t xml:space="default">21.0</w:t>
+            </w:r>
+          </w:p>
+        </w:tc>
+        <w:tc>
+          <w:tcPr>
+            <w:tcBorders>
+              <w:top w:val="single" w:space="0" w:color="D3D3D3"/>
+              <w:bottom w:val="single" w:space="0" w:color="D3D3D3"/>
+              <w:start w:val="single" w:space="0" w:color="D3D3D3"/>
+              <w:end w:val="single" w:space="0" w:color="D3D3D3"/>
+            </w:tcBorders>
+          </w:tcPr>
+          <w:p>
+            <w:pPr>
+              <w:spacing w:before="0" w:after="60"/>
+              <w:keepNext/>
+              <w:jc w:val="end"/>
+            </w:pPr>
+            <w:r>
+              <w:rPr>
+                <w:rFonts w:ascii="Calibri" w:hAnsi="Calibri"/>
+                <w:sz w:val="20"/>
+              </w:rPr>
+              <w:t xml:space="default">6</w:t>
+            </w:r>
+          </w:p>
+        </w:tc>
+        <w:tc>
+          <w:tcPr>
+            <w:tcBorders>
+              <w:top w:val="single" w:space="0" w:color="D3D3D3"/>
+              <w:bottom w:val="single" w:space="0" w:color="D3D3D3"/>
+              <w:start w:val="single" w:space="0" w:color="D3D3D3"/>
+              <w:end w:val="single" w:space="0" w:color="D3D3D3"/>
+            </w:tcBorders>
+          </w:tcPr>
+          <w:p>
+            <w:pPr>
+              <w:spacing w:before="0" w:after="60"/>
+              <w:keepNext/>
+              <w:jc w:val="end"/>
+            </w:pPr>
+            <w:r>
+              <w:rPr>
+                <w:rFonts w:ascii="Calibri" w:hAnsi="Calibri"/>
+                <w:sz w:val="20"/>
+              </w:rPr>
+              <w:t xml:space="default">160</w:t>
+            </w:r>
+          </w:p>
+        </w:tc>
+        <w:tc>
+          <w:tcPr>
+            <w:tcBorders>
+              <w:top w:val="single" w:space="0" w:color="D3D3D3"/>
+              <w:bottom w:val="single" w:space="0" w:color="D3D3D3"/>
+              <w:start w:val="single" w:space="0" w:color="D3D3D3"/>
+              <w:end w:val="single" w:space="0" w:color="D3D3D3"/>
+            </w:tcBorders>
+          </w:tcPr>
+          <w:p>
+            <w:pPr>
+              <w:spacing w:before="0" w:after="60"/>
+              <w:keepNext/>
+              <w:jc w:val="end"/>
+            </w:pPr>
+            <w:r>
+              <w:rPr>
+                <w:rFonts w:ascii="Calibri" w:hAnsi="Calibri"/>
+                <w:sz w:val="20"/>
+              </w:rPr>
+              <w:t xml:space="default">110</w:t>
+            </w:r>
+          </w:p>
+        </w:tc>
+        <w:tc>
+          <w:tcPr>
+            <w:tcBorders>
+              <w:top w:val="single" w:space="0" w:color="D3D3D3"/>
+              <w:bottom w:val="single" w:space="0" w:color="D3D3D3"/>
+              <w:start w:val="single" w:space="0" w:color="D3D3D3"/>
+              <w:end w:val="single" w:space="0" w:color="D3D3D3"/>
+            </w:tcBorders>
+          </w:tcPr>
+          <w:p>
+            <w:pPr>
+              <w:spacing w:before="0" w:after="60"/>
+              <w:keepNext/>
+              <w:jc w:val="end"/>
+            </w:pPr>
+            <w:r>
+              <w:rPr>
+                <w:rFonts w:ascii="Calibri" w:hAnsi="Calibri"/>
+                <w:sz w:val="20"/>
+              </w:rPr>
+              <w:t xml:space="default">3.90</w:t>
+            </w:r>
+          </w:p>
+        </w:tc>
+        <w:tc>
+          <w:tcPr>
+            <w:tcBorders>
+              <w:top w:val="single" w:space="0" w:color="D3D3D3"/>
+              <w:bottom w:val="single" w:space="0" w:color="D3D3D3"/>
+              <w:start w:val="single" w:space="0" w:color="D3D3D3"/>
+              <w:end w:val="single" w:space="0" w:color="D3D3D3"/>
+            </w:tcBorders>
+          </w:tcPr>
+          <w:p>
+            <w:pPr>
+              <w:spacing w:before="0" w:after="60"/>
+              <w:keepNext/>
+              <w:jc w:val="end"/>
+            </w:pPr>
+            <w:r>
+              <w:rPr>
+                <w:rFonts w:ascii="Calibri" w:hAnsi="Calibri"/>
+                <w:sz w:val="20"/>
+              </w:rPr>
+              <w:t xml:space="default">2.620</w:t>
+            </w:r>
+          </w:p>
+        </w:tc>
+        <w:tc>
+          <w:tcPr>
+            <w:tcBorders>
+              <w:top w:val="single" w:space="0" w:color="D3D3D3"/>
+              <w:bottom w:val="single" w:space="0" w:color="D3D3D3"/>
+              <w:start w:val="single" w:space="0" w:color="D3D3D3"/>
+              <w:end w:val="single" w:space="0" w:color="D3D3D3"/>
+            </w:tcBorders>
+          </w:tcPr>
+          <w:p>
+            <w:pPr>
+              <w:spacing w:before="0" w:after="60"/>
+              <w:keepNext/>
+              <w:jc w:val="end"/>
+            </w:pPr>
+            <w:r>
+              <w:rPr>
+                <w:rFonts w:ascii="Calibri" w:hAnsi="Calibri"/>
+                <w:sz w:val="20"/>
+              </w:rPr>
+              <w:t xml:space="default">16.46</w:t>
+            </w:r>
+          </w:p>
+        </w:tc>
+        <w:tc>
+          <w:tcPr>
+            <w:tcBorders>
+              <w:top w:val="single" w:space="0" w:color="D3D3D3"/>
+              <w:bottom w:val="single" w:space="0" w:color="D3D3D3"/>
+              <w:start w:val="single" w:space="0" w:color="D3D3D3"/>
+              <w:end w:val="single" w:space="0" w:color="D3D3D3"/>
+            </w:tcBorders>
+          </w:tcPr>
+          <w:p>
+            <w:pPr>
+              <w:spacing w:before="0" w:after="60"/>
+              <w:keepNext/>
+              <w:jc w:val="end"/>
+            </w:pPr>
+            <w:r>
+              <w:rPr>
+                <w:rFonts w:ascii="Calibri" w:hAnsi="Calibri"/>
+                <w:sz w:val="20"/>
+              </w:rPr>
+              <w:t xml:space="default">0</w:t>
+            </w:r>
+          </w:p>
+        </w:tc>
+        <w:tc>
+          <w:tcPr>
+            <w:tcBorders>
+              <w:top w:val="single" w:space="0" w:color="D3D3D3"/>
+              <w:bottom w:val="single" w:space="0" w:color="D3D3D3"/>
+              <w:start w:val="single" w:space="0" w:color="D3D3D3"/>
+              <w:end w:val="single" w:space="0" w:color="D3D3D3"/>
+            </w:tcBorders>
+          </w:tcPr>
+          <w:p>
+            <w:pPr>
+              <w:spacing w:before="0" w:after="60"/>
+              <w:keepNext/>
+              <w:jc w:val="end"/>
+            </w:pPr>
+            <w:r>
+              <w:rPr>
+                <w:rFonts w:ascii="Calibri" w:hAnsi="Calibri"/>
+                <w:sz w:val="20"/>
+              </w:rPr>
+              <w:t xml:space="default">1</w:t>
+            </w:r>
+          </w:p>
+        </w:tc>
+        <w:tc>
+          <w:tcPr>
+            <w:tcBorders>
+              <w:top w:val="single" w:space="0" w:color="D3D3D3"/>
+              <w:bottom w:val="single" w:space="0" w:color="D3D3D3"/>
+              <w:start w:val="single" w:space="0" w:color="D3D3D3"/>
+              <w:end w:val="single" w:space="0" w:color="D3D3D3"/>
+            </w:tcBorders>
+          </w:tcPr>
+          <w:p>
+            <w:pPr>
+              <w:spacing w:before="0" w:after="60"/>
+              <w:keepNext/>
+              <w:jc w:val="end"/>
+            </w:pPr>
+            <w:r>
+              <w:rPr>
+                <w:rFonts w:ascii="Calibri" w:hAnsi="Calibri"/>
+                <w:sz w:val="20"/>
+              </w:rPr>
+              <w:t xml:space="default">4</w:t>
+            </w:r>
+          </w:p>
+        </w:tc>
+        <w:tc>
+          <w:tcPr>
+            <w:tcBorders>
+              <w:top w:val="single" w:space="0" w:color="D3D3D3"/>
+              <w:bottom w:val="single" w:space="0" w:color="D3D3D3"/>
+              <w:start w:val="single" w:space="0" w:color="D3D3D3"/>
+              <w:end w:val="single" w:space="0" w:color="D3D3D3"/>
+            </w:tcBorders>
+          </w:tcPr>
+          <w:p>
+            <w:pPr>
+              <w:spacing w:before="0" w:after="60"/>
+              <w:keepNext/>
+              <w:jc w:val="end"/>
+            </w:pPr>
+            <w:r>
+              <w:rPr>
+                <w:rFonts w:ascii="Calibri" w:hAnsi="Calibri"/>
+                <w:sz w:val="20"/>
+              </w:rPr>
+              <w:t xml:space="default">4</w:t>
             </w:r>
           </w:p>
         </w:tc>
       </w:tr>
       <w:tr>
-        <w:tc>
-          <w:tcPr/>
-          <w:p>
-            <w:pPr>
-              <w:pStyle w:val="Compact"/>
-              <w:jc w:val="left"/>
-            </w:pPr>
-            <w:r>
-              <w:t xml:space="preserve">21.0</w:t>
-            </w:r>
-          </w:p>
-        </w:tc>
-        <w:tc>
-          <w:tcPr/>
-          <w:p>
-            <w:pPr>
-              <w:pStyle w:val="Compact"/>
-              <w:jc w:val="left"/>
-            </w:pPr>
-            <w:r>
-              <w:t xml:space="preserve">6</w:t>
-            </w:r>
-          </w:p>
-        </w:tc>
-        <w:tc>
-          <w:tcPr/>
-          <w:p>
-            <w:pPr>
-              <w:pStyle w:val="Compact"/>
-              <w:jc w:val="left"/>
-            </w:pPr>
-            <w:r>
-              <w:t xml:space="preserve">160</w:t>
-            </w:r>
-          </w:p>
-        </w:tc>
-        <w:tc>
-          <w:tcPr/>
-          <w:p>
-            <w:pPr>
-              <w:pStyle w:val="Compact"/>
-              <w:jc w:val="left"/>
-            </w:pPr>
-            <w:r>
-              <w:t xml:space="preserve">110</w:t>
-            </w:r>
-          </w:p>
-        </w:tc>
-        <w:tc>
-          <w:tcPr/>
-          <w:p>
-            <w:pPr>
-              <w:pStyle w:val="Compact"/>
-              <w:jc w:val="left"/>
-            </w:pPr>
-            <w:r>
-              <w:t xml:space="preserve">3.90</w:t>
-            </w:r>
-          </w:p>
-        </w:tc>
-        <w:tc>
-          <w:tcPr/>
-          <w:p>
-            <w:pPr>
-              <w:pStyle w:val="Compact"/>
-              <w:jc w:val="left"/>
-            </w:pPr>
-            <w:r>
-              <w:t xml:space="preserve">2.875</w:t>
-            </w:r>
-          </w:p>
-        </w:tc>
-        <w:tc>
-          <w:tcPr/>
-          <w:p>
-            <w:pPr>
-              <w:pStyle w:val="Compact"/>
-              <w:jc w:val="left"/>
-            </w:pPr>
-            <w:r>
-              <w:t xml:space="preserve">17.02</w:t>
-            </w:r>
-          </w:p>
-        </w:tc>
-        <w:tc>
-          <w:tcPr/>
-          <w:p>
-            <w:pPr>
-              <w:pStyle w:val="Compact"/>
-              <w:jc w:val="left"/>
-            </w:pPr>
-            <w:r>
-              <w:t xml:space="preserve">0</w:t>
-            </w:r>
-          </w:p>
-        </w:tc>
-        <w:tc>
-          <w:tcPr/>
-          <w:p>
-            <w:pPr>
-              <w:pStyle w:val="Compact"/>
-              <w:jc w:val="left"/>
-            </w:pPr>
-            <w:r>
-              <w:t xml:space="preserve">1</w:t>
-            </w:r>
-          </w:p>
-        </w:tc>
-        <w:tc>
-          <w:tcPr/>
-          <w:p>
-            <w:pPr>
-              <w:pStyle w:val="Compact"/>
-              <w:jc w:val="left"/>
-            </w:pPr>
-            <w:r>
-              <w:t xml:space="preserve">4</w:t>
-            </w:r>
-          </w:p>
-        </w:tc>
-        <w:tc>
-          <w:tcPr/>
-          <w:p>
-            <w:pPr>
-              <w:pStyle w:val="Compact"/>
-              <w:jc w:val="left"/>
-            </w:pPr>
-            <w:r>
-              <w:t xml:space="preserve">4</w:t>
+        <w:trPr>
+          <w:cantSplit/>
+        </w:trPr>
+        <w:tc>
+          <w:tcPr>
+            <w:tcBorders>
+              <w:top w:val="single" w:space="0" w:color="D3D3D3"/>
+              <w:bottom w:val="single" w:space="0" w:color="D3D3D3"/>
+              <w:start w:val="single" w:space="0" w:color="D3D3D3"/>
+              <w:end w:val="single" w:space="0" w:color="D3D3D3"/>
+            </w:tcBorders>
+          </w:tcPr>
+          <w:p>
+            <w:pPr>
+              <w:spacing w:before="0" w:after="60"/>
+              <w:keepNext/>
+              <w:jc w:val="end"/>
+            </w:pPr>
+            <w:r>
+              <w:rPr>
+                <w:rFonts w:ascii="Calibri" w:hAnsi="Calibri"/>
+                <w:sz w:val="20"/>
+              </w:rPr>
+              <w:t xml:space="default">21.0</w:t>
+            </w:r>
+          </w:p>
+        </w:tc>
+        <w:tc>
+          <w:tcPr>
+            <w:tcBorders>
+              <w:top w:val="single" w:space="0" w:color="D3D3D3"/>
+              <w:bottom w:val="single" w:space="0" w:color="D3D3D3"/>
+              <w:start w:val="single" w:space="0" w:color="D3D3D3"/>
+              <w:end w:val="single" w:space="0" w:color="D3D3D3"/>
+            </w:tcBorders>
+          </w:tcPr>
+          <w:p>
+            <w:pPr>
+              <w:spacing w:before="0" w:after="60"/>
+              <w:keepNext/>
+              <w:jc w:val="end"/>
+            </w:pPr>
+            <w:r>
+              <w:rPr>
+                <w:rFonts w:ascii="Calibri" w:hAnsi="Calibri"/>
+                <w:sz w:val="20"/>
+              </w:rPr>
+              <w:t xml:space="default">6</w:t>
+            </w:r>
+          </w:p>
+        </w:tc>
+        <w:tc>
+          <w:tcPr>
+            <w:tcBorders>
+              <w:top w:val="single" w:space="0" w:color="D3D3D3"/>
+              <w:bottom w:val="single" w:space="0" w:color="D3D3D3"/>
+              <w:start w:val="single" w:space="0" w:color="D3D3D3"/>
+              <w:end w:val="single" w:space="0" w:color="D3D3D3"/>
+            </w:tcBorders>
+          </w:tcPr>
+          <w:p>
+            <w:pPr>
+              <w:spacing w:before="0" w:after="60"/>
+              <w:keepNext/>
+              <w:jc w:val="end"/>
+            </w:pPr>
+            <w:r>
+              <w:rPr>
+                <w:rFonts w:ascii="Calibri" w:hAnsi="Calibri"/>
+                <w:sz w:val="20"/>
+              </w:rPr>
+              <w:t xml:space="default">160</w:t>
+            </w:r>
+          </w:p>
+        </w:tc>
+        <w:tc>
+          <w:tcPr>
+            <w:tcBorders>
+              <w:top w:val="single" w:space="0" w:color="D3D3D3"/>
+              <w:bottom w:val="single" w:space="0" w:color="D3D3D3"/>
+              <w:start w:val="single" w:space="0" w:color="D3D3D3"/>
+              <w:end w:val="single" w:space="0" w:color="D3D3D3"/>
+            </w:tcBorders>
+          </w:tcPr>
+          <w:p>
+            <w:pPr>
+              <w:spacing w:before="0" w:after="60"/>
+              <w:keepNext/>
+              <w:jc w:val="end"/>
+            </w:pPr>
+            <w:r>
+              <w:rPr>
+                <w:rFonts w:ascii="Calibri" w:hAnsi="Calibri"/>
+                <w:sz w:val="20"/>
+              </w:rPr>
+              <w:t xml:space="default">110</w:t>
+            </w:r>
+          </w:p>
+        </w:tc>
+        <w:tc>
+          <w:tcPr>
+            <w:tcBorders>
+              <w:top w:val="single" w:space="0" w:color="D3D3D3"/>
+              <w:bottom w:val="single" w:space="0" w:color="D3D3D3"/>
+              <w:start w:val="single" w:space="0" w:color="D3D3D3"/>
+              <w:end w:val="single" w:space="0" w:color="D3D3D3"/>
+            </w:tcBorders>
+          </w:tcPr>
+          <w:p>
+            <w:pPr>
+              <w:spacing w:before="0" w:after="60"/>
+              <w:keepNext/>
+              <w:jc w:val="end"/>
+            </w:pPr>
+            <w:r>
+              <w:rPr>
+                <w:rFonts w:ascii="Calibri" w:hAnsi="Calibri"/>
+                <w:sz w:val="20"/>
+              </w:rPr>
+              <w:t xml:space="default">3.90</w:t>
+            </w:r>
+          </w:p>
+        </w:tc>
+        <w:tc>
+          <w:tcPr>
+            <w:tcBorders>
+              <w:top w:val="single" w:space="0" w:color="D3D3D3"/>
+              <w:bottom w:val="single" w:space="0" w:color="D3D3D3"/>
+              <w:start w:val="single" w:space="0" w:color="D3D3D3"/>
+              <w:end w:val="single" w:space="0" w:color="D3D3D3"/>
+            </w:tcBorders>
+          </w:tcPr>
+          <w:p>
+            <w:pPr>
+              <w:spacing w:before="0" w:after="60"/>
+              <w:keepNext/>
+              <w:jc w:val="end"/>
+            </w:pPr>
+            <w:r>
+              <w:rPr>
+                <w:rFonts w:ascii="Calibri" w:hAnsi="Calibri"/>
+                <w:sz w:val="20"/>
+              </w:rPr>
+              <w:t xml:space="default">2.875</w:t>
+            </w:r>
+          </w:p>
+        </w:tc>
+        <w:tc>
+          <w:tcPr>
+            <w:tcBorders>
+              <w:top w:val="single" w:space="0" w:color="D3D3D3"/>
+              <w:bottom w:val="single" w:space="0" w:color="D3D3D3"/>
+              <w:start w:val="single" w:space="0" w:color="D3D3D3"/>
+              <w:end w:val="single" w:space="0" w:color="D3D3D3"/>
+            </w:tcBorders>
+          </w:tcPr>
+          <w:p>
+            <w:pPr>
+              <w:spacing w:before="0" w:after="60"/>
+              <w:keepNext/>
+              <w:jc w:val="end"/>
+            </w:pPr>
+            <w:r>
+              <w:rPr>
+                <w:rFonts w:ascii="Calibri" w:hAnsi="Calibri"/>
+                <w:sz w:val="20"/>
+              </w:rPr>
+              <w:t xml:space="default">17.02</w:t>
+            </w:r>
+          </w:p>
+        </w:tc>
+        <w:tc>
+          <w:tcPr>
+            <w:tcBorders>
+              <w:top w:val="single" w:space="0" w:color="D3D3D3"/>
+              <w:bottom w:val="single" w:space="0" w:color="D3D3D3"/>
+              <w:start w:val="single" w:space="0" w:color="D3D3D3"/>
+              <w:end w:val="single" w:space="0" w:color="D3D3D3"/>
+            </w:tcBorders>
+          </w:tcPr>
+          <w:p>
+            <w:pPr>
+              <w:spacing w:before="0" w:after="60"/>
+              <w:keepNext/>
+              <w:jc w:val="end"/>
+            </w:pPr>
+            <w:r>
+              <w:rPr>
+                <w:rFonts w:ascii="Calibri" w:hAnsi="Calibri"/>
+                <w:sz w:val="20"/>
+              </w:rPr>
+              <w:t xml:space="default">0</w:t>
+            </w:r>
+          </w:p>
+        </w:tc>
+        <w:tc>
+          <w:tcPr>
+            <w:tcBorders>
+              <w:top w:val="single" w:space="0" w:color="D3D3D3"/>
+              <w:bottom w:val="single" w:space="0" w:color="D3D3D3"/>
+              <w:start w:val="single" w:space="0" w:color="D3D3D3"/>
+              <w:end w:val="single" w:space="0" w:color="D3D3D3"/>
+            </w:tcBorders>
+          </w:tcPr>
+          <w:p>
+            <w:pPr>
+              <w:spacing w:before="0" w:after="60"/>
+              <w:keepNext/>
+              <w:jc w:val="end"/>
+            </w:pPr>
+            <w:r>
+              <w:rPr>
+                <w:rFonts w:ascii="Calibri" w:hAnsi="Calibri"/>
+                <w:sz w:val="20"/>
+              </w:rPr>
+              <w:t xml:space="default">1</w:t>
+            </w:r>
+          </w:p>
+        </w:tc>
+        <w:tc>
+          <w:tcPr>
+            <w:tcBorders>
+              <w:top w:val="single" w:space="0" w:color="D3D3D3"/>
+              <w:bottom w:val="single" w:space="0" w:color="D3D3D3"/>
+              <w:start w:val="single" w:space="0" w:color="D3D3D3"/>
+              <w:end w:val="single" w:space="0" w:color="D3D3D3"/>
+            </w:tcBorders>
+          </w:tcPr>
+          <w:p>
+            <w:pPr>
+              <w:spacing w:before="0" w:after="60"/>
+              <w:keepNext/>
+              <w:jc w:val="end"/>
+            </w:pPr>
+            <w:r>
+              <w:rPr>
+                <w:rFonts w:ascii="Calibri" w:hAnsi="Calibri"/>
+                <w:sz w:val="20"/>
+              </w:rPr>
+              <w:t xml:space="default">4</w:t>
+            </w:r>
+          </w:p>
+        </w:tc>
+        <w:tc>
+          <w:tcPr>
+            <w:tcBorders>
+              <w:top w:val="single" w:space="0" w:color="D3D3D3"/>
+              <w:bottom w:val="single" w:space="0" w:color="D3D3D3"/>
+              <w:start w:val="single" w:space="0" w:color="D3D3D3"/>
+              <w:end w:val="single" w:space="0" w:color="D3D3D3"/>
+            </w:tcBorders>
+          </w:tcPr>
+          <w:p>
+            <w:pPr>
+              <w:spacing w:before="0" w:after="60"/>
+              <w:keepNext/>
+              <w:jc w:val="end"/>
+            </w:pPr>
+            <w:r>
+              <w:rPr>
+                <w:rFonts w:ascii="Calibri" w:hAnsi="Calibri"/>
+                <w:sz w:val="20"/>
+              </w:rPr>
+              <w:t xml:space="default">4</w:t>
             </w:r>
           </w:p>
         </w:tc>
       </w:tr>
       <w:tr>
-        <w:tc>
-          <w:tcPr/>
-          <w:p>
-            <w:pPr>
-              <w:pStyle w:val="Compact"/>
-              <w:jc w:val="left"/>
-            </w:pPr>
-            <w:r>
-              <w:t xml:space="preserve">22.8</w:t>
-            </w:r>
-          </w:p>
-        </w:tc>
-        <w:tc>
-          <w:tcPr/>
-          <w:p>
-            <w:pPr>
-              <w:pStyle w:val="Compact"/>
-              <w:jc w:val="left"/>
-            </w:pPr>
-            <w:r>
-              <w:t xml:space="preserve">4</w:t>
-            </w:r>
-          </w:p>
-        </w:tc>
-        <w:tc>
-          <w:tcPr/>
-          <w:p>
-            <w:pPr>
-              <w:pStyle w:val="Compact"/>
-              <w:jc w:val="left"/>
-            </w:pPr>
-            <w:r>
-              <w:t xml:space="preserve">108</w:t>
-            </w:r>
-          </w:p>
-        </w:tc>
-        <w:tc>
-          <w:tcPr/>
-          <w:p>
-            <w:pPr>
-              <w:pStyle w:val="Compact"/>
-              <w:jc w:val="left"/>
-            </w:pPr>
-            <w:r>
-              <w:t xml:space="preserve">93</w:t>
-            </w:r>
-          </w:p>
-        </w:tc>
-        <w:tc>
-          <w:tcPr/>
-          <w:p>
-            <w:pPr>
-              <w:pStyle w:val="Compact"/>
-              <w:jc w:val="left"/>
-            </w:pPr>
-            <w:r>
-              <w:t xml:space="preserve">3.85</w:t>
-            </w:r>
-          </w:p>
-        </w:tc>
-        <w:tc>
-          <w:tcPr/>
-          <w:p>
-            <w:pPr>
-              <w:pStyle w:val="Compact"/>
-              <w:jc w:val="left"/>
-            </w:pPr>
-            <w:r>
-              <w:t xml:space="preserve">2.320</w:t>
-            </w:r>
-          </w:p>
-        </w:tc>
-        <w:tc>
-          <w:tcPr/>
-          <w:p>
-            <w:pPr>
-              <w:pStyle w:val="Compact"/>
-              <w:jc w:val="left"/>
-            </w:pPr>
-            <w:r>
-              <w:t xml:space="preserve">18.61</w:t>
-            </w:r>
-          </w:p>
-        </w:tc>
-        <w:tc>
-          <w:tcPr/>
-          <w:p>
-            <w:pPr>
-              <w:pStyle w:val="Compact"/>
-              <w:jc w:val="left"/>
-            </w:pPr>
-            <w:r>
-              <w:t xml:space="preserve">1</w:t>
-            </w:r>
-          </w:p>
-        </w:tc>
-        <w:tc>
-          <w:tcPr/>
-          <w:p>
-            <w:pPr>
-              <w:pStyle w:val="Compact"/>
-              <w:jc w:val="left"/>
-            </w:pPr>
-            <w:r>
-              <w:t xml:space="preserve">1</w:t>
-            </w:r>
-          </w:p>
-        </w:tc>
-        <w:tc>
-          <w:tcPr/>
-          <w:p>
-            <w:pPr>
-              <w:pStyle w:val="Compact"/>
-              <w:jc w:val="left"/>
-            </w:pPr>
-            <w:r>
-              <w:t xml:space="preserve">4</w:t>
-            </w:r>
-          </w:p>
-        </w:tc>
-        <w:tc>
-          <w:tcPr/>
-          <w:p>
-            <w:pPr>
-              <w:pStyle w:val="Compact"/>
-              <w:jc w:val="left"/>
-            </w:pPr>
-            <w:r>
-              <w:t xml:space="preserve">1</w:t>
+        <w:trPr>
+          <w:cantSplit/>
+        </w:trPr>
+        <w:tc>
+          <w:tcPr>
+            <w:tcBorders>
+              <w:top w:val="single" w:space="0" w:color="D3D3D3"/>
+              <w:bottom w:val="single" w:space="0" w:color="D3D3D3"/>
+              <w:start w:val="single" w:space="0" w:color="D3D3D3"/>
+              <w:end w:val="single" w:space="0" w:color="D3D3D3"/>
+            </w:tcBorders>
+          </w:tcPr>
+          <w:p>
+            <w:pPr>
+              <w:spacing w:before="0" w:after="60"/>
+              <w:keepNext/>
+              <w:jc w:val="end"/>
+            </w:pPr>
+            <w:r>
+              <w:rPr>
+                <w:rFonts w:ascii="Calibri" w:hAnsi="Calibri"/>
+                <w:sz w:val="20"/>
+              </w:rPr>
+              <w:t xml:space="default">22.8</w:t>
+            </w:r>
+          </w:p>
+        </w:tc>
+        <w:tc>
+          <w:tcPr>
+            <w:tcBorders>
+              <w:top w:val="single" w:space="0" w:color="D3D3D3"/>
+              <w:bottom w:val="single" w:space="0" w:color="D3D3D3"/>
+              <w:start w:val="single" w:space="0" w:color="D3D3D3"/>
+              <w:end w:val="single" w:space="0" w:color="D3D3D3"/>
+            </w:tcBorders>
+          </w:tcPr>
+          <w:p>
+            <w:pPr>
+              <w:spacing w:before="0" w:after="60"/>
+              <w:keepNext/>
+              <w:jc w:val="end"/>
+            </w:pPr>
+            <w:r>
+              <w:rPr>
+                <w:rFonts w:ascii="Calibri" w:hAnsi="Calibri"/>
+                <w:sz w:val="20"/>
+              </w:rPr>
+              <w:t xml:space="default">4</w:t>
+            </w:r>
+          </w:p>
+        </w:tc>
+        <w:tc>
+          <w:tcPr>
+            <w:tcBorders>
+              <w:top w:val="single" w:space="0" w:color="D3D3D3"/>
+              <w:bottom w:val="single" w:space="0" w:color="D3D3D3"/>
+              <w:start w:val="single" w:space="0" w:color="D3D3D3"/>
+              <w:end w:val="single" w:space="0" w:color="D3D3D3"/>
+            </w:tcBorders>
+          </w:tcPr>
+          <w:p>
+            <w:pPr>
+              <w:spacing w:before="0" w:after="60"/>
+              <w:keepNext/>
+              <w:jc w:val="end"/>
+            </w:pPr>
+            <w:r>
+              <w:rPr>
+                <w:rFonts w:ascii="Calibri" w:hAnsi="Calibri"/>
+                <w:sz w:val="20"/>
+              </w:rPr>
+              <w:t xml:space="default">108</w:t>
+            </w:r>
+          </w:p>
+        </w:tc>
+        <w:tc>
+          <w:tcPr>
+            <w:tcBorders>
+              <w:top w:val="single" w:space="0" w:color="D3D3D3"/>
+              <w:bottom w:val="single" w:space="0" w:color="D3D3D3"/>
+              <w:start w:val="single" w:space="0" w:color="D3D3D3"/>
+              <w:end w:val="single" w:space="0" w:color="D3D3D3"/>
+            </w:tcBorders>
+          </w:tcPr>
+          <w:p>
+            <w:pPr>
+              <w:spacing w:before="0" w:after="60"/>
+              <w:keepNext/>
+              <w:jc w:val="end"/>
+            </w:pPr>
+            <w:r>
+              <w:rPr>
+                <w:rFonts w:ascii="Calibri" w:hAnsi="Calibri"/>
+                <w:sz w:val="20"/>
+              </w:rPr>
+              <w:t xml:space="default">93</w:t>
+            </w:r>
+          </w:p>
+        </w:tc>
+        <w:tc>
+          <w:tcPr>
+            <w:tcBorders>
+              <w:top w:val="single" w:space="0" w:color="D3D3D3"/>
+              <w:bottom w:val="single" w:space="0" w:color="D3D3D3"/>
+              <w:start w:val="single" w:space="0" w:color="D3D3D3"/>
+              <w:end w:val="single" w:space="0" w:color="D3D3D3"/>
+            </w:tcBorders>
+          </w:tcPr>
+          <w:p>
+            <w:pPr>
+              <w:spacing w:before="0" w:after="60"/>
+              <w:keepNext/>
+              <w:jc w:val="end"/>
+            </w:pPr>
+            <w:r>
+              <w:rPr>
+                <w:rFonts w:ascii="Calibri" w:hAnsi="Calibri"/>
+                <w:sz w:val="20"/>
+              </w:rPr>
+              <w:t xml:space="default">3.85</w:t>
+            </w:r>
+          </w:p>
+        </w:tc>
+        <w:tc>
+          <w:tcPr>
+            <w:tcBorders>
+              <w:top w:val="single" w:space="0" w:color="D3D3D3"/>
+              <w:bottom w:val="single" w:space="0" w:color="D3D3D3"/>
+              <w:start w:val="single" w:space="0" w:color="D3D3D3"/>
+              <w:end w:val="single" w:space="0" w:color="D3D3D3"/>
+            </w:tcBorders>
+          </w:tcPr>
+          <w:p>
+            <w:pPr>
+              <w:spacing w:before="0" w:after="60"/>
+              <w:keepNext/>
+              <w:jc w:val="end"/>
+            </w:pPr>
+            <w:r>
+              <w:rPr>
+                <w:rFonts w:ascii="Calibri" w:hAnsi="Calibri"/>
+                <w:sz w:val="20"/>
+              </w:rPr>
+              <w:t xml:space="default">2.320</w:t>
+            </w:r>
+          </w:p>
+        </w:tc>
+        <w:tc>
+          <w:tcPr>
+            <w:tcBorders>
+              <w:top w:val="single" w:space="0" w:color="D3D3D3"/>
+              <w:bottom w:val="single" w:space="0" w:color="D3D3D3"/>
+              <w:start w:val="single" w:space="0" w:color="D3D3D3"/>
+              <w:end w:val="single" w:space="0" w:color="D3D3D3"/>
+            </w:tcBorders>
+          </w:tcPr>
+          <w:p>
+            <w:pPr>
+              <w:spacing w:before="0" w:after="60"/>
+              <w:keepNext/>
+              <w:jc w:val="end"/>
+            </w:pPr>
+            <w:r>
+              <w:rPr>
+                <w:rFonts w:ascii="Calibri" w:hAnsi="Calibri"/>
+                <w:sz w:val="20"/>
+              </w:rPr>
+              <w:t xml:space="default">18.61</w:t>
+            </w:r>
+          </w:p>
+        </w:tc>
+        <w:tc>
+          <w:tcPr>
+            <w:tcBorders>
+              <w:top w:val="single" w:space="0" w:color="D3D3D3"/>
+              <w:bottom w:val="single" w:space="0" w:color="D3D3D3"/>
+              <w:start w:val="single" w:space="0" w:color="D3D3D3"/>
+              <w:end w:val="single" w:space="0" w:color="D3D3D3"/>
+            </w:tcBorders>
+          </w:tcPr>
+          <w:p>
+            <w:pPr>
+              <w:spacing w:before="0" w:after="60"/>
+              <w:keepNext/>
+              <w:jc w:val="end"/>
+            </w:pPr>
+            <w:r>
+              <w:rPr>
+                <w:rFonts w:ascii="Calibri" w:hAnsi="Calibri"/>
+                <w:sz w:val="20"/>
+              </w:rPr>
+              <w:t xml:space="default">1</w:t>
+            </w:r>
+          </w:p>
+        </w:tc>
+        <w:tc>
+          <w:tcPr>
+            <w:tcBorders>
+              <w:top w:val="single" w:space="0" w:color="D3D3D3"/>
+              <w:bottom w:val="single" w:space="0" w:color="D3D3D3"/>
+              <w:start w:val="single" w:space="0" w:color="D3D3D3"/>
+              <w:end w:val="single" w:space="0" w:color="D3D3D3"/>
+            </w:tcBorders>
+          </w:tcPr>
+          <w:p>
+            <w:pPr>
+              <w:spacing w:before="0" w:after="60"/>
+              <w:keepNext/>
+              <w:jc w:val="end"/>
+            </w:pPr>
+            <w:r>
+              <w:rPr>
+                <w:rFonts w:ascii="Calibri" w:hAnsi="Calibri"/>
+                <w:sz w:val="20"/>
+              </w:rPr>
+              <w:t xml:space="default">1</w:t>
+            </w:r>
+          </w:p>
+        </w:tc>
+        <w:tc>
+          <w:tcPr>
+            <w:tcBorders>
+              <w:top w:val="single" w:space="0" w:color="D3D3D3"/>
+              <w:bottom w:val="single" w:space="0" w:color="D3D3D3"/>
+              <w:start w:val="single" w:space="0" w:color="D3D3D3"/>
+              <w:end w:val="single" w:space="0" w:color="D3D3D3"/>
+            </w:tcBorders>
+          </w:tcPr>
+          <w:p>
+            <w:pPr>
+              <w:spacing w:before="0" w:after="60"/>
+              <w:keepNext/>
+              <w:jc w:val="end"/>
+            </w:pPr>
+            <w:r>
+              <w:rPr>
+                <w:rFonts w:ascii="Calibri" w:hAnsi="Calibri"/>
+                <w:sz w:val="20"/>
+              </w:rPr>
+              <w:t xml:space="default">4</w:t>
+            </w:r>
+          </w:p>
+        </w:tc>
+        <w:tc>
+          <w:tcPr>
+            <w:tcBorders>
+              <w:top w:val="single" w:space="0" w:color="D3D3D3"/>
+              <w:bottom w:val="single" w:space="0" w:color="D3D3D3"/>
+              <w:start w:val="single" w:space="0" w:color="D3D3D3"/>
+              <w:end w:val="single" w:space="0" w:color="D3D3D3"/>
+            </w:tcBorders>
+          </w:tcPr>
+          <w:p>
+            <w:pPr>
+              <w:spacing w:before="0" w:after="60"/>
+              <w:keepNext/>
+              <w:jc w:val="end"/>
+            </w:pPr>
+            <w:r>
+              <w:rPr>
+                <w:rFonts w:ascii="Calibri" w:hAnsi="Calibri"/>
+                <w:sz w:val="20"/>
+              </w:rPr>
+              <w:t xml:space="default">1</w:t>
             </w:r>
           </w:p>
         </w:tc>
       </w:tr>
       <w:tr>
-        <w:tc>
-          <w:tcPr/>
-          <w:p>
-            <w:pPr>
-              <w:pStyle w:val="Compact"/>
-              <w:jc w:val="left"/>
-            </w:pPr>
-            <w:r>
-              <w:t xml:space="preserve">21.4</w:t>
-            </w:r>
-          </w:p>
-        </w:tc>
-        <w:tc>
-          <w:tcPr/>
-          <w:p>
-            <w:pPr>
-              <w:pStyle w:val="Compact"/>
-              <w:jc w:val="left"/>
-            </w:pPr>
-            <w:r>
-              <w:t xml:space="preserve">6</w:t>
-            </w:r>
-          </w:p>
-        </w:tc>
-        <w:tc>
-          <w:tcPr/>
-          <w:p>
-            <w:pPr>
-              <w:pStyle w:val="Compact"/>
-              <w:jc w:val="left"/>
-            </w:pPr>
-            <w:r>
-              <w:t xml:space="preserve">258</w:t>
-            </w:r>
-          </w:p>
-        </w:tc>
-        <w:tc>
-          <w:tcPr/>
-          <w:p>
-            <w:pPr>
-              <w:pStyle w:val="Compact"/>
-              <w:jc w:val="left"/>
-            </w:pPr>
-            <w:r>
-              <w:t xml:space="preserve">110</w:t>
-            </w:r>
-          </w:p>
-        </w:tc>
-        <w:tc>
-          <w:tcPr/>
-          <w:p>
-            <w:pPr>
-              <w:pStyle w:val="Compact"/>
-              <w:jc w:val="left"/>
-            </w:pPr>
-            <w:r>
-              <w:t xml:space="preserve">3.08</w:t>
-            </w:r>
-          </w:p>
-        </w:tc>
-        <w:tc>
-          <w:tcPr/>
-          <w:p>
-            <w:pPr>
-              <w:pStyle w:val="Compact"/>
-              <w:jc w:val="left"/>
-            </w:pPr>
-            <w:r>
-              <w:t xml:space="preserve">3.215</w:t>
-            </w:r>
-          </w:p>
-        </w:tc>
-        <w:tc>
-          <w:tcPr/>
-          <w:p>
-            <w:pPr>
-              <w:pStyle w:val="Compact"/>
-              <w:jc w:val="left"/>
-            </w:pPr>
-            <w:r>
-              <w:t xml:space="preserve">19.44</w:t>
-            </w:r>
-          </w:p>
-        </w:tc>
-        <w:tc>
-          <w:tcPr/>
-          <w:p>
-            <w:pPr>
-              <w:pStyle w:val="Compact"/>
-              <w:jc w:val="left"/>
-            </w:pPr>
-            <w:r>
-              <w:t xml:space="preserve">1</w:t>
-            </w:r>
-          </w:p>
-        </w:tc>
-        <w:tc>
-          <w:tcPr/>
-          <w:p>
-            <w:pPr>
-              <w:pStyle w:val="Compact"/>
-              <w:jc w:val="left"/>
-            </w:pPr>
-            <w:r>
-              <w:t xml:space="preserve">0</w:t>
-            </w:r>
-          </w:p>
-        </w:tc>
-        <w:tc>
-          <w:tcPr/>
-          <w:p>
-            <w:pPr>
-              <w:pStyle w:val="Compact"/>
-              <w:jc w:val="left"/>
-            </w:pPr>
-            <w:r>
-              <w:t xml:space="preserve">3</w:t>
-            </w:r>
-          </w:p>
-        </w:tc>
-        <w:tc>
-          <w:tcPr/>
-          <w:p>
-            <w:pPr>
-              <w:pStyle w:val="Compact"/>
-              <w:jc w:val="left"/>
-            </w:pPr>
-            <w:r>
-              <w:t xml:space="preserve">1</w:t>
+        <w:trPr>
+          <w:cantSplit/>
+        </w:trPr>
+        <w:tc>
+          <w:tcPr>
+            <w:tcBorders>
+              <w:top w:val="single" w:space="0" w:color="D3D3D3"/>
+              <w:bottom w:val="single" w:space="0" w:color="D3D3D3"/>
+              <w:start w:val="single" w:space="0" w:color="D3D3D3"/>
+              <w:end w:val="single" w:space="0" w:color="D3D3D3"/>
+            </w:tcBorders>
+          </w:tcPr>
+          <w:p>
+            <w:pPr>
+              <w:spacing w:before="0" w:after="60"/>
+              <w:keepNext/>
+              <w:jc w:val="end"/>
+            </w:pPr>
+            <w:r>
+              <w:rPr>
+                <w:rFonts w:ascii="Calibri" w:hAnsi="Calibri"/>
+                <w:sz w:val="20"/>
+              </w:rPr>
+              <w:t xml:space="default">21.4</w:t>
+            </w:r>
+          </w:p>
+        </w:tc>
+        <w:tc>
+          <w:tcPr>
+            <w:tcBorders>
+              <w:top w:val="single" w:space="0" w:color="D3D3D3"/>
+              <w:bottom w:val="single" w:space="0" w:color="D3D3D3"/>
+              <w:start w:val="single" w:space="0" w:color="D3D3D3"/>
+              <w:end w:val="single" w:space="0" w:color="D3D3D3"/>
+            </w:tcBorders>
+          </w:tcPr>
+          <w:p>
+            <w:pPr>
+              <w:spacing w:before="0" w:after="60"/>
+              <w:keepNext/>
+              <w:jc w:val="end"/>
+            </w:pPr>
+            <w:r>
+              <w:rPr>
+                <w:rFonts w:ascii="Calibri" w:hAnsi="Calibri"/>
+                <w:sz w:val="20"/>
+              </w:rPr>
+              <w:t xml:space="default">6</w:t>
+            </w:r>
+          </w:p>
+        </w:tc>
+        <w:tc>
+          <w:tcPr>
+            <w:tcBorders>
+              <w:top w:val="single" w:space="0" w:color="D3D3D3"/>
+              <w:bottom w:val="single" w:space="0" w:color="D3D3D3"/>
+              <w:start w:val="single" w:space="0" w:color="D3D3D3"/>
+              <w:end w:val="single" w:space="0" w:color="D3D3D3"/>
+            </w:tcBorders>
+          </w:tcPr>
+          <w:p>
+            <w:pPr>
+              <w:spacing w:before="0" w:after="60"/>
+              <w:keepNext/>
+              <w:jc w:val="end"/>
+            </w:pPr>
+            <w:r>
+              <w:rPr>
+                <w:rFonts w:ascii="Calibri" w:hAnsi="Calibri"/>
+                <w:sz w:val="20"/>
+              </w:rPr>
+              <w:t xml:space="default">258</w:t>
+            </w:r>
+          </w:p>
+        </w:tc>
+        <w:tc>
+          <w:tcPr>
+            <w:tcBorders>
+              <w:top w:val="single" w:space="0" w:color="D3D3D3"/>
+              <w:bottom w:val="single" w:space="0" w:color="D3D3D3"/>
+              <w:start w:val="single" w:space="0" w:color="D3D3D3"/>
+              <w:end w:val="single" w:space="0" w:color="D3D3D3"/>
+            </w:tcBorders>
+          </w:tcPr>
+          <w:p>
+            <w:pPr>
+              <w:spacing w:before="0" w:after="60"/>
+              <w:keepNext/>
+              <w:jc w:val="end"/>
+            </w:pPr>
+            <w:r>
+              <w:rPr>
+                <w:rFonts w:ascii="Calibri" w:hAnsi="Calibri"/>
+                <w:sz w:val="20"/>
+              </w:rPr>
+              <w:t xml:space="default">110</w:t>
+            </w:r>
+          </w:p>
+        </w:tc>
+        <w:tc>
+          <w:tcPr>
+            <w:tcBorders>
+              <w:top w:val="single" w:space="0" w:color="D3D3D3"/>
+              <w:bottom w:val="single" w:space="0" w:color="D3D3D3"/>
+              <w:start w:val="single" w:space="0" w:color="D3D3D3"/>
+              <w:end w:val="single" w:space="0" w:color="D3D3D3"/>
+            </w:tcBorders>
+          </w:tcPr>
+          <w:p>
+            <w:pPr>
+              <w:spacing w:before="0" w:after="60"/>
+              <w:keepNext/>
+              <w:jc w:val="end"/>
+            </w:pPr>
+            <w:r>
+              <w:rPr>
+                <w:rFonts w:ascii="Calibri" w:hAnsi="Calibri"/>
+                <w:sz w:val="20"/>
+              </w:rPr>
+              <w:t xml:space="default">3.08</w:t>
+            </w:r>
+          </w:p>
+        </w:tc>
+        <w:tc>
+          <w:tcPr>
+            <w:tcBorders>
+              <w:top w:val="single" w:space="0" w:color="D3D3D3"/>
+              <w:bottom w:val="single" w:space="0" w:color="D3D3D3"/>
+              <w:start w:val="single" w:space="0" w:color="D3D3D3"/>
+              <w:end w:val="single" w:space="0" w:color="D3D3D3"/>
+            </w:tcBorders>
+          </w:tcPr>
+          <w:p>
+            <w:pPr>
+              <w:spacing w:before="0" w:after="60"/>
+              <w:keepNext/>
+              <w:jc w:val="end"/>
+            </w:pPr>
+            <w:r>
+              <w:rPr>
+                <w:rFonts w:ascii="Calibri" w:hAnsi="Calibri"/>
+                <w:sz w:val="20"/>
+              </w:rPr>
+              <w:t xml:space="default">3.215</w:t>
+            </w:r>
+          </w:p>
+        </w:tc>
+        <w:tc>
+          <w:tcPr>
+            <w:tcBorders>
+              <w:top w:val="single" w:space="0" w:color="D3D3D3"/>
+              <w:bottom w:val="single" w:space="0" w:color="D3D3D3"/>
+              <w:start w:val="single" w:space="0" w:color="D3D3D3"/>
+              <w:end w:val="single" w:space="0" w:color="D3D3D3"/>
+            </w:tcBorders>
+          </w:tcPr>
+          <w:p>
+            <w:pPr>
+              <w:spacing w:before="0" w:after="60"/>
+              <w:keepNext/>
+              <w:jc w:val="end"/>
+            </w:pPr>
+            <w:r>
+              <w:rPr>
+                <w:rFonts w:ascii="Calibri" w:hAnsi="Calibri"/>
+                <w:sz w:val="20"/>
+              </w:rPr>
+              <w:t xml:space="default">19.44</w:t>
+            </w:r>
+          </w:p>
+        </w:tc>
+        <w:tc>
+          <w:tcPr>
+            <w:tcBorders>
+              <w:top w:val="single" w:space="0" w:color="D3D3D3"/>
+              <w:bottom w:val="single" w:space="0" w:color="D3D3D3"/>
+              <w:start w:val="single" w:space="0" w:color="D3D3D3"/>
+              <w:end w:val="single" w:space="0" w:color="D3D3D3"/>
+            </w:tcBorders>
+          </w:tcPr>
+          <w:p>
+            <w:pPr>
+              <w:spacing w:before="0" w:after="60"/>
+              <w:keepNext/>
+              <w:jc w:val="end"/>
+            </w:pPr>
+            <w:r>
+              <w:rPr>
+                <w:rFonts w:ascii="Calibri" w:hAnsi="Calibri"/>
+                <w:sz w:val="20"/>
+              </w:rPr>
+              <w:t xml:space="default">1</w:t>
+            </w:r>
+          </w:p>
+        </w:tc>
+        <w:tc>
+          <w:tcPr>
+            <w:tcBorders>
+              <w:top w:val="single" w:space="0" w:color="D3D3D3"/>
+              <w:bottom w:val="single" w:space="0" w:color="D3D3D3"/>
+              <w:start w:val="single" w:space="0" w:color="D3D3D3"/>
+              <w:end w:val="single" w:space="0" w:color="D3D3D3"/>
+            </w:tcBorders>
+          </w:tcPr>
+          <w:p>
+            <w:pPr>
+              <w:spacing w:before="0" w:after="60"/>
+              <w:keepNext/>
+              <w:jc w:val="end"/>
+            </w:pPr>
+            <w:r>
+              <w:rPr>
+                <w:rFonts w:ascii="Calibri" w:hAnsi="Calibri"/>
+                <w:sz w:val="20"/>
+              </w:rPr>
+              <w:t xml:space="default">0</w:t>
+            </w:r>
+          </w:p>
+        </w:tc>
+        <w:tc>
+          <w:tcPr>
+            <w:tcBorders>
+              <w:top w:val="single" w:space="0" w:color="D3D3D3"/>
+              <w:bottom w:val="single" w:space="0" w:color="D3D3D3"/>
+              <w:start w:val="single" w:space="0" w:color="D3D3D3"/>
+              <w:end w:val="single" w:space="0" w:color="D3D3D3"/>
+            </w:tcBorders>
+          </w:tcPr>
+          <w:p>
+            <w:pPr>
+              <w:spacing w:before="0" w:after="60"/>
+              <w:keepNext/>
+              <w:jc w:val="end"/>
+            </w:pPr>
+            <w:r>
+              <w:rPr>
+                <w:rFonts w:ascii="Calibri" w:hAnsi="Calibri"/>
+                <w:sz w:val="20"/>
+              </w:rPr>
+              <w:t xml:space="default">3</w:t>
+            </w:r>
+          </w:p>
+        </w:tc>
+        <w:tc>
+          <w:tcPr>
+            <w:tcBorders>
+              <w:top w:val="single" w:space="0" w:color="D3D3D3"/>
+              <w:bottom w:val="single" w:space="0" w:color="D3D3D3"/>
+              <w:start w:val="single" w:space="0" w:color="D3D3D3"/>
+              <w:end w:val="single" w:space="0" w:color="D3D3D3"/>
+            </w:tcBorders>
+          </w:tcPr>
+          <w:p>
+            <w:pPr>
+              <w:spacing w:before="0" w:after="60"/>
+              <w:keepNext/>
+              <w:jc w:val="end"/>
+            </w:pPr>
+            <w:r>
+              <w:rPr>
+                <w:rFonts w:ascii="Calibri" w:hAnsi="Calibri"/>
+                <w:sz w:val="20"/>
+              </w:rPr>
+              <w:t xml:space="default">1</w:t>
             </w:r>
           </w:p>
         </w:tc>
       </w:tr>
       <w:tr>
-        <w:tc>
-          <w:tcPr/>
-          <w:p>
-            <w:pPr>
-              <w:pStyle w:val="Compact"/>
-              <w:jc w:val="left"/>
-            </w:pPr>
-            <w:r>
-              <w:t xml:space="preserve">18.7</w:t>
-            </w:r>
-          </w:p>
-        </w:tc>
-        <w:tc>
-          <w:tcPr/>
-          <w:p>
-            <w:pPr>
-              <w:pStyle w:val="Compact"/>
-              <w:jc w:val="left"/>
-            </w:pPr>
-            <w:r>
-              <w:t xml:space="preserve">8</w:t>
-            </w:r>
-          </w:p>
-        </w:tc>
-        <w:tc>
-          <w:tcPr/>
-          <w:p>
-            <w:pPr>
-              <w:pStyle w:val="Compact"/>
-              <w:jc w:val="left"/>
-            </w:pPr>
-            <w:r>
-              <w:t xml:space="preserve">360</w:t>
-            </w:r>
-          </w:p>
-        </w:tc>
-        <w:tc>
-          <w:tcPr/>
-          <w:p>
-            <w:pPr>
-              <w:pStyle w:val="Compact"/>
-              <w:jc w:val="left"/>
-            </w:pPr>
-            <w:r>
-              <w:t xml:space="preserve">175</w:t>
-            </w:r>
-          </w:p>
-        </w:tc>
-        <w:tc>
-          <w:tcPr/>
-          <w:p>
-            <w:pPr>
-              <w:pStyle w:val="Compact"/>
-              <w:jc w:val="left"/>
-            </w:pPr>
-            <w:r>
-              <w:t xml:space="preserve">3.15</w:t>
-            </w:r>
-          </w:p>
-        </w:tc>
-        <w:tc>
-          <w:tcPr/>
-          <w:p>
-            <w:pPr>
-              <w:pStyle w:val="Compact"/>
-              <w:jc w:val="left"/>
-            </w:pPr>
-            <w:r>
-              <w:t xml:space="preserve">3.440</w:t>
-            </w:r>
-          </w:p>
-        </w:tc>
-        <w:tc>
-          <w:tcPr/>
-          <w:p>
-            <w:pPr>
-              <w:pStyle w:val="Compact"/>
-              <w:jc w:val="left"/>
-            </w:pPr>
-            <w:r>
-              <w:t xml:space="preserve">17.02</w:t>
-            </w:r>
-          </w:p>
-        </w:tc>
-        <w:tc>
-          <w:tcPr/>
-          <w:p>
-            <w:pPr>
-              <w:pStyle w:val="Compact"/>
-              <w:jc w:val="left"/>
-            </w:pPr>
-            <w:r>
-              <w:t xml:space="preserve">0</w:t>
-            </w:r>
-          </w:p>
-        </w:tc>
-        <w:tc>
-          <w:tcPr/>
-          <w:p>
-            <w:pPr>
-              <w:pStyle w:val="Compact"/>
-              <w:jc w:val="left"/>
-            </w:pPr>
-            <w:r>
-              <w:t xml:space="preserve">0</w:t>
-            </w:r>
-          </w:p>
-        </w:tc>
-        <w:tc>
-          <w:tcPr/>
-          <w:p>
-            <w:pPr>
-              <w:pStyle w:val="Compact"/>
-              <w:jc w:val="left"/>
-            </w:pPr>
-            <w:r>
-              <w:t xml:space="preserve">3</w:t>
-            </w:r>
-          </w:p>
-        </w:tc>
-        <w:tc>
-          <w:tcPr/>
-          <w:p>
-            <w:pPr>
-              <w:pStyle w:val="Compact"/>
-              <w:jc w:val="left"/>
-            </w:pPr>
-            <w:r>
-              <w:t xml:space="preserve">2</w:t>
+        <w:trPr>
+          <w:cantSplit/>
+        </w:trPr>
+        <w:tc>
+          <w:tcPr>
+            <w:tcBorders>
+              <w:top w:val="single" w:space="0" w:color="D3D3D3"/>
+              <w:bottom w:val="single" w:space="0" w:color="D3D3D3"/>
+              <w:start w:val="single" w:space="0" w:color="D3D3D3"/>
+              <w:end w:val="single" w:space="0" w:color="D3D3D3"/>
+            </w:tcBorders>
+          </w:tcPr>
+          <w:p>
+            <w:pPr>
+              <w:spacing w:before="0" w:after="60"/>
+              <w:keepNext/>
+              <w:jc w:val="end"/>
+            </w:pPr>
+            <w:r>
+              <w:rPr>
+                <w:rFonts w:ascii="Calibri" w:hAnsi="Calibri"/>
+                <w:sz w:val="20"/>
+              </w:rPr>
+              <w:t xml:space="default">18.7</w:t>
+            </w:r>
+          </w:p>
+        </w:tc>
+        <w:tc>
+          <w:tcPr>
+            <w:tcBorders>
+              <w:top w:val="single" w:space="0" w:color="D3D3D3"/>
+              <w:bottom w:val="single" w:space="0" w:color="D3D3D3"/>
+              <w:start w:val="single" w:space="0" w:color="D3D3D3"/>
+              <w:end w:val="single" w:space="0" w:color="D3D3D3"/>
+            </w:tcBorders>
+          </w:tcPr>
+          <w:p>
+            <w:pPr>
+              <w:spacing w:before="0" w:after="60"/>
+              <w:keepNext/>
+              <w:jc w:val="end"/>
+            </w:pPr>
+            <w:r>
+              <w:rPr>
+                <w:rFonts w:ascii="Calibri" w:hAnsi="Calibri"/>
+                <w:sz w:val="20"/>
+              </w:rPr>
+              <w:t xml:space="default">8</w:t>
+            </w:r>
+          </w:p>
+        </w:tc>
+        <w:tc>
+          <w:tcPr>
+            <w:tcBorders>
+              <w:top w:val="single" w:space="0" w:color="D3D3D3"/>
+              <w:bottom w:val="single" w:space="0" w:color="D3D3D3"/>
+              <w:start w:val="single" w:space="0" w:color="D3D3D3"/>
+              <w:end w:val="single" w:space="0" w:color="D3D3D3"/>
+            </w:tcBorders>
+          </w:tcPr>
+          <w:p>
+            <w:pPr>
+              <w:spacing w:before="0" w:after="60"/>
+              <w:keepNext/>
+              <w:jc w:val="end"/>
+            </w:pPr>
+            <w:r>
+              <w:rPr>
+                <w:rFonts w:ascii="Calibri" w:hAnsi="Calibri"/>
+                <w:sz w:val="20"/>
+              </w:rPr>
+              <w:t xml:space="default">360</w:t>
+            </w:r>
+          </w:p>
+        </w:tc>
+        <w:tc>
+          <w:tcPr>
+            <w:tcBorders>
+              <w:top w:val="single" w:space="0" w:color="D3D3D3"/>
+              <w:bottom w:val="single" w:space="0" w:color="D3D3D3"/>
+              <w:start w:val="single" w:space="0" w:color="D3D3D3"/>
+              <w:end w:val="single" w:space="0" w:color="D3D3D3"/>
+            </w:tcBorders>
+          </w:tcPr>
+          <w:p>
+            <w:pPr>
+              <w:spacing w:before="0" w:after="60"/>
+              <w:keepNext/>
+              <w:jc w:val="end"/>
+            </w:pPr>
+            <w:r>
+              <w:rPr>
+                <w:rFonts w:ascii="Calibri" w:hAnsi="Calibri"/>
+                <w:sz w:val="20"/>
+              </w:rPr>
+              <w:t xml:space="default">175</w:t>
+            </w:r>
+          </w:p>
+        </w:tc>
+        <w:tc>
+          <w:tcPr>
+            <w:tcBorders>
+              <w:top w:val="single" w:space="0" w:color="D3D3D3"/>
+              <w:bottom w:val="single" w:space="0" w:color="D3D3D3"/>
+              <w:start w:val="single" w:space="0" w:color="D3D3D3"/>
+              <w:end w:val="single" w:space="0" w:color="D3D3D3"/>
+            </w:tcBorders>
+          </w:tcPr>
+          <w:p>
+            <w:pPr>
+              <w:spacing w:before="0" w:after="60"/>
+              <w:keepNext/>
+              <w:jc w:val="end"/>
+            </w:pPr>
+            <w:r>
+              <w:rPr>
+                <w:rFonts w:ascii="Calibri" w:hAnsi="Calibri"/>
+                <w:sz w:val="20"/>
+              </w:rPr>
+              <w:t xml:space="default">3.15</w:t>
+            </w:r>
+          </w:p>
+        </w:tc>
+        <w:tc>
+          <w:tcPr>
+            <w:tcBorders>
+              <w:top w:val="single" w:space="0" w:color="D3D3D3"/>
+              <w:bottom w:val="single" w:space="0" w:color="D3D3D3"/>
+              <w:start w:val="single" w:space="0" w:color="D3D3D3"/>
+              <w:end w:val="single" w:space="0" w:color="D3D3D3"/>
+            </w:tcBorders>
+          </w:tcPr>
+          <w:p>
+            <w:pPr>
+              <w:spacing w:before="0" w:after="60"/>
+              <w:keepNext/>
+              <w:jc w:val="end"/>
+            </w:pPr>
+            <w:r>
+              <w:rPr>
+                <w:rFonts w:ascii="Calibri" w:hAnsi="Calibri"/>
+                <w:sz w:val="20"/>
+              </w:rPr>
+              <w:t xml:space="default">3.440</w:t>
+            </w:r>
+          </w:p>
+        </w:tc>
+        <w:tc>
+          <w:tcPr>
+            <w:tcBorders>
+              <w:top w:val="single" w:space="0" w:color="D3D3D3"/>
+              <w:bottom w:val="single" w:space="0" w:color="D3D3D3"/>
+              <w:start w:val="single" w:space="0" w:color="D3D3D3"/>
+              <w:end w:val="single" w:space="0" w:color="D3D3D3"/>
+            </w:tcBorders>
+          </w:tcPr>
+          <w:p>
+            <w:pPr>
+              <w:spacing w:before="0" w:after="60"/>
+              <w:keepNext/>
+              <w:jc w:val="end"/>
+            </w:pPr>
+            <w:r>
+              <w:rPr>
+                <w:rFonts w:ascii="Calibri" w:hAnsi="Calibri"/>
+                <w:sz w:val="20"/>
+              </w:rPr>
+              <w:t xml:space="default">17.02</w:t>
+            </w:r>
+          </w:p>
+        </w:tc>
+        <w:tc>
+          <w:tcPr>
+            <w:tcBorders>
+              <w:top w:val="single" w:space="0" w:color="D3D3D3"/>
+              <w:bottom w:val="single" w:space="0" w:color="D3D3D3"/>
+              <w:start w:val="single" w:space="0" w:color="D3D3D3"/>
+              <w:end w:val="single" w:space="0" w:color="D3D3D3"/>
+            </w:tcBorders>
+          </w:tcPr>
+          <w:p>
+            <w:pPr>
+              <w:spacing w:before="0" w:after="60"/>
+              <w:keepNext/>
+              <w:jc w:val="end"/>
+            </w:pPr>
+            <w:r>
+              <w:rPr>
+                <w:rFonts w:ascii="Calibri" w:hAnsi="Calibri"/>
+                <w:sz w:val="20"/>
+              </w:rPr>
+              <w:t xml:space="default">0</w:t>
+            </w:r>
+          </w:p>
+        </w:tc>
+        <w:tc>
+          <w:tcPr>
+            <w:tcBorders>
+              <w:top w:val="single" w:space="0" w:color="D3D3D3"/>
+              <w:bottom w:val="single" w:space="0" w:color="D3D3D3"/>
+              <w:start w:val="single" w:space="0" w:color="D3D3D3"/>
+              <w:end w:val="single" w:space="0" w:color="D3D3D3"/>
+            </w:tcBorders>
+          </w:tcPr>
+          <w:p>
+            <w:pPr>
+              <w:spacing w:before="0" w:after="60"/>
+              <w:keepNext/>
+              <w:jc w:val="end"/>
+            </w:pPr>
+            <w:r>
+              <w:rPr>
+                <w:rFonts w:ascii="Calibri" w:hAnsi="Calibri"/>
+                <w:sz w:val="20"/>
+              </w:rPr>
+              <w:t xml:space="default">0</w:t>
+            </w:r>
+          </w:p>
+        </w:tc>
+        <w:tc>
+          <w:tcPr>
+            <w:tcBorders>
+              <w:top w:val="single" w:space="0" w:color="D3D3D3"/>
+              <w:bottom w:val="single" w:space="0" w:color="D3D3D3"/>
+              <w:start w:val="single" w:space="0" w:color="D3D3D3"/>
+              <w:end w:val="single" w:space="0" w:color="D3D3D3"/>
+            </w:tcBorders>
+          </w:tcPr>
+          <w:p>
+            <w:pPr>
+              <w:spacing w:before="0" w:after="60"/>
+              <w:keepNext/>
+              <w:jc w:val="end"/>
+            </w:pPr>
+            <w:r>
+              <w:rPr>
+                <w:rFonts w:ascii="Calibri" w:hAnsi="Calibri"/>
+                <w:sz w:val="20"/>
+              </w:rPr>
+              <w:t xml:space="default">3</w:t>
+            </w:r>
+          </w:p>
+        </w:tc>
+        <w:tc>
+          <w:tcPr>
+            <w:tcBorders>
+              <w:top w:val="single" w:space="0" w:color="D3D3D3"/>
+              <w:bottom w:val="single" w:space="0" w:color="D3D3D3"/>
+              <w:start w:val="single" w:space="0" w:color="D3D3D3"/>
+              <w:end w:val="single" w:space="0" w:color="D3D3D3"/>
+            </w:tcBorders>
+          </w:tcPr>
+          <w:p>
+            <w:pPr>
+              <w:spacing w:before="0" w:after="60"/>
+              <w:keepNext/>
+              <w:jc w:val="end"/>
+            </w:pPr>
+            <w:r>
+              <w:rPr>
+                <w:rFonts w:ascii="Calibri" w:hAnsi="Calibri"/>
+                <w:sz w:val="20"/>
+              </w:rPr>
+              <w:t xml:space="default">2</w:t>
             </w:r>
           </w:p>
         </w:tc>
       </w:tr>
       <w:tr>
-        <w:tc>
-          <w:tcPr/>
-          <w:p>
-            <w:pPr>
-              <w:pStyle w:val="Compact"/>
-              <w:jc w:val="left"/>
-            </w:pPr>
-            <w:r>
-              <w:t xml:space="preserve">18.1</w:t>
-            </w:r>
-          </w:p>
-        </w:tc>
-        <w:tc>
-          <w:tcPr/>
-          <w:p>
-            <w:pPr>
-              <w:pStyle w:val="Compact"/>
-              <w:jc w:val="left"/>
-            </w:pPr>
-            <w:r>
-              <w:t xml:space="preserve">6</w:t>
-            </w:r>
-          </w:p>
-        </w:tc>
-        <w:tc>
-          <w:tcPr/>
-          <w:p>
-            <w:pPr>
-              <w:pStyle w:val="Compact"/>
-              <w:jc w:val="left"/>
-            </w:pPr>
-            <w:r>
-              <w:t xml:space="preserve">225</w:t>
-            </w:r>
-          </w:p>
-        </w:tc>
-        <w:tc>
-          <w:tcPr/>
-          <w:p>
-            <w:pPr>
-              <w:pStyle w:val="Compact"/>
-              <w:jc w:val="left"/>
-            </w:pPr>
-            <w:r>
-              <w:t xml:space="preserve">105</w:t>
-            </w:r>
-          </w:p>
-        </w:tc>
-        <w:tc>
-          <w:tcPr/>
-          <w:p>
-            <w:pPr>
-              <w:pStyle w:val="Compact"/>
-              <w:jc w:val="left"/>
-            </w:pPr>
-            <w:r>
-              <w:t xml:space="preserve">2.76</w:t>
-            </w:r>
-          </w:p>
-        </w:tc>
-        <w:tc>
-          <w:tcPr/>
-          <w:p>
-            <w:pPr>
-              <w:pStyle w:val="Compact"/>
-              <w:jc w:val="left"/>
-            </w:pPr>
-            <w:r>
-              <w:t xml:space="preserve">3.460</w:t>
-            </w:r>
-          </w:p>
-        </w:tc>
-        <w:tc>
-          <w:tcPr/>
-          <w:p>
-            <w:pPr>
-              <w:pStyle w:val="Compact"/>
-              <w:jc w:val="left"/>
-            </w:pPr>
-            <w:r>
-              <w:t xml:space="preserve">20.22</w:t>
-            </w:r>
-          </w:p>
-        </w:tc>
-        <w:tc>
-          <w:tcPr/>
-          <w:p>
-            <w:pPr>
-              <w:pStyle w:val="Compact"/>
-              <w:jc w:val="left"/>
-            </w:pPr>
-            <w:r>
-              <w:t xml:space="preserve">1</w:t>
-            </w:r>
-          </w:p>
-        </w:tc>
-        <w:tc>
-          <w:tcPr/>
-          <w:p>
-            <w:pPr>
-              <w:pStyle w:val="Compact"/>
-              <w:jc w:val="left"/>
-            </w:pPr>
-            <w:r>
-              <w:t xml:space="preserve">0</w:t>
-            </w:r>
-          </w:p>
-        </w:tc>
-        <w:tc>
-          <w:tcPr/>
-          <w:p>
-            <w:pPr>
-              <w:pStyle w:val="Compact"/>
-              <w:jc w:val="left"/>
-            </w:pPr>
-            <w:r>
-              <w:t xml:space="preserve">3</w:t>
-            </w:r>
-          </w:p>
-        </w:tc>
-        <w:tc>
-          <w:tcPr/>
-          <w:p>
-            <w:pPr>
-              <w:pStyle w:val="Compact"/>
-              <w:jc w:val="left"/>
-            </w:pPr>
-            <w:r>
-              <w:t xml:space="preserve">1</w:t>
+        <w:trPr>
+          <w:cantSplit/>
+        </w:trPr>
+        <w:tc>
+          <w:tcPr>
+            <w:tcBorders>
+              <w:top w:val="single" w:space="0" w:color="D3D3D3"/>
+              <w:bottom w:val="single" w:space="0" w:color="D3D3D3"/>
+              <w:start w:val="single" w:space="0" w:color="D3D3D3"/>
+              <w:end w:val="single" w:space="0" w:color="D3D3D3"/>
+            </w:tcBorders>
+          </w:tcPr>
+          <w:p>
+            <w:pPr>
+              <w:spacing w:before="0" w:after="60"/>
+              <w:keepNext/>
+              <w:jc w:val="end"/>
+            </w:pPr>
+            <w:r>
+              <w:rPr>
+                <w:rFonts w:ascii="Calibri" w:hAnsi="Calibri"/>
+                <w:sz w:val="20"/>
+              </w:rPr>
+              <w:t xml:space="default">18.1</w:t>
+            </w:r>
+          </w:p>
+        </w:tc>
+        <w:tc>
+          <w:tcPr>
+            <w:tcBorders>
+              <w:top w:val="single" w:space="0" w:color="D3D3D3"/>
+              <w:bottom w:val="single" w:space="0" w:color="D3D3D3"/>
+              <w:start w:val="single" w:space="0" w:color="D3D3D3"/>
+              <w:end w:val="single" w:space="0" w:color="D3D3D3"/>
+            </w:tcBorders>
+          </w:tcPr>
+          <w:p>
+            <w:pPr>
+              <w:spacing w:before="0" w:after="60"/>
+              <w:keepNext/>
+              <w:jc w:val="end"/>
+            </w:pPr>
+            <w:r>
+              <w:rPr>
+                <w:rFonts w:ascii="Calibri" w:hAnsi="Calibri"/>
+                <w:sz w:val="20"/>
+              </w:rPr>
+              <w:t xml:space="default">6</w:t>
+            </w:r>
+          </w:p>
+        </w:tc>
+        <w:tc>
+          <w:tcPr>
+            <w:tcBorders>
+              <w:top w:val="single" w:space="0" w:color="D3D3D3"/>
+              <w:bottom w:val="single" w:space="0" w:color="D3D3D3"/>
+              <w:start w:val="single" w:space="0" w:color="D3D3D3"/>
+              <w:end w:val="single" w:space="0" w:color="D3D3D3"/>
+            </w:tcBorders>
+          </w:tcPr>
+          <w:p>
+            <w:pPr>
+              <w:spacing w:before="0" w:after="60"/>
+              <w:keepNext/>
+              <w:jc w:val="end"/>
+            </w:pPr>
+            <w:r>
+              <w:rPr>
+                <w:rFonts w:ascii="Calibri" w:hAnsi="Calibri"/>
+                <w:sz w:val="20"/>
+              </w:rPr>
+              <w:t xml:space="default">225</w:t>
+            </w:r>
+          </w:p>
+        </w:tc>
+        <w:tc>
+          <w:tcPr>
+            <w:tcBorders>
+              <w:top w:val="single" w:space="0" w:color="D3D3D3"/>
+              <w:bottom w:val="single" w:space="0" w:color="D3D3D3"/>
+              <w:start w:val="single" w:space="0" w:color="D3D3D3"/>
+              <w:end w:val="single" w:space="0" w:color="D3D3D3"/>
+            </w:tcBorders>
+          </w:tcPr>
+          <w:p>
+            <w:pPr>
+              <w:spacing w:before="0" w:after="60"/>
+              <w:keepNext/>
+              <w:jc w:val="end"/>
+            </w:pPr>
+            <w:r>
+              <w:rPr>
+                <w:rFonts w:ascii="Calibri" w:hAnsi="Calibri"/>
+                <w:sz w:val="20"/>
+              </w:rPr>
+              <w:t xml:space="default">105</w:t>
+            </w:r>
+          </w:p>
+        </w:tc>
+        <w:tc>
+          <w:tcPr>
+            <w:tcBorders>
+              <w:top w:val="single" w:space="0" w:color="D3D3D3"/>
+              <w:bottom w:val="single" w:space="0" w:color="D3D3D3"/>
+              <w:start w:val="single" w:space="0" w:color="D3D3D3"/>
+              <w:end w:val="single" w:space="0" w:color="D3D3D3"/>
+            </w:tcBorders>
+          </w:tcPr>
+          <w:p>
+            <w:pPr>
+              <w:spacing w:before="0" w:after="60"/>
+              <w:keepNext/>
+              <w:jc w:val="end"/>
+            </w:pPr>
+            <w:r>
+              <w:rPr>
+                <w:rFonts w:ascii="Calibri" w:hAnsi="Calibri"/>
+                <w:sz w:val="20"/>
+              </w:rPr>
+              <w:t xml:space="default">2.76</w:t>
+            </w:r>
+          </w:p>
+        </w:tc>
+        <w:tc>
+          <w:tcPr>
+            <w:tcBorders>
+              <w:top w:val="single" w:space="0" w:color="D3D3D3"/>
+              <w:bottom w:val="single" w:space="0" w:color="D3D3D3"/>
+              <w:start w:val="single" w:space="0" w:color="D3D3D3"/>
+              <w:end w:val="single" w:space="0" w:color="D3D3D3"/>
+            </w:tcBorders>
+          </w:tcPr>
+          <w:p>
+            <w:pPr>
+              <w:spacing w:before="0" w:after="60"/>
+              <w:keepNext/>
+              <w:jc w:val="end"/>
+            </w:pPr>
+            <w:r>
+              <w:rPr>
+                <w:rFonts w:ascii="Calibri" w:hAnsi="Calibri"/>
+                <w:sz w:val="20"/>
+              </w:rPr>
+              <w:t xml:space="default">3.460</w:t>
+            </w:r>
+          </w:p>
+        </w:tc>
+        <w:tc>
+          <w:tcPr>
+            <w:tcBorders>
+              <w:top w:val="single" w:space="0" w:color="D3D3D3"/>
+              <w:bottom w:val="single" w:space="0" w:color="D3D3D3"/>
+              <w:start w:val="single" w:space="0" w:color="D3D3D3"/>
+              <w:end w:val="single" w:space="0" w:color="D3D3D3"/>
+            </w:tcBorders>
+          </w:tcPr>
+          <w:p>
+            <w:pPr>
+              <w:spacing w:before="0" w:after="60"/>
+              <w:keepNext/>
+              <w:jc w:val="end"/>
+            </w:pPr>
+            <w:r>
+              <w:rPr>
+                <w:rFonts w:ascii="Calibri" w:hAnsi="Calibri"/>
+                <w:sz w:val="20"/>
+              </w:rPr>
+              <w:t xml:space="default">20.22</w:t>
+            </w:r>
+          </w:p>
+        </w:tc>
+        <w:tc>
+          <w:tcPr>
+            <w:tcBorders>
+              <w:top w:val="single" w:space="0" w:color="D3D3D3"/>
+              <w:bottom w:val="single" w:space="0" w:color="D3D3D3"/>
+              <w:start w:val="single" w:space="0" w:color="D3D3D3"/>
+              <w:end w:val="single" w:space="0" w:color="D3D3D3"/>
+            </w:tcBorders>
+          </w:tcPr>
+          <w:p>
+            <w:pPr>
+              <w:spacing w:before="0" w:after="60"/>
+              <w:keepNext/>
+              <w:jc w:val="end"/>
+            </w:pPr>
+            <w:r>
+              <w:rPr>
+                <w:rFonts w:ascii="Calibri" w:hAnsi="Calibri"/>
+                <w:sz w:val="20"/>
+              </w:rPr>
+              <w:t xml:space="default">1</w:t>
+            </w:r>
+          </w:p>
+        </w:tc>
+        <w:tc>
+          <w:tcPr>
+            <w:tcBorders>
+              <w:top w:val="single" w:space="0" w:color="D3D3D3"/>
+              <w:bottom w:val="single" w:space="0" w:color="D3D3D3"/>
+              <w:start w:val="single" w:space="0" w:color="D3D3D3"/>
+              <w:end w:val="single" w:space="0" w:color="D3D3D3"/>
+            </w:tcBorders>
+          </w:tcPr>
+          <w:p>
+            <w:pPr>
+              <w:spacing w:before="0" w:after="60"/>
+              <w:keepNext/>
+              <w:jc w:val="end"/>
+            </w:pPr>
+            <w:r>
+              <w:rPr>
+                <w:rFonts w:ascii="Calibri" w:hAnsi="Calibri"/>
+                <w:sz w:val="20"/>
+              </w:rPr>
+              <w:t xml:space="default">0</w:t>
+            </w:r>
+          </w:p>
+        </w:tc>
+        <w:tc>
+          <w:tcPr>
+            <w:tcBorders>
+              <w:top w:val="single" w:space="0" w:color="D3D3D3"/>
+              <w:bottom w:val="single" w:space="0" w:color="D3D3D3"/>
+              <w:start w:val="single" w:space="0" w:color="D3D3D3"/>
+              <w:end w:val="single" w:space="0" w:color="D3D3D3"/>
+            </w:tcBorders>
+          </w:tcPr>
+          <w:p>
+            <w:pPr>
+              <w:spacing w:before="0" w:after="60"/>
+              <w:keepNext/>
+              <w:jc w:val="end"/>
+            </w:pPr>
+            <w:r>
+              <w:rPr>
+                <w:rFonts w:ascii="Calibri" w:hAnsi="Calibri"/>
+                <w:sz w:val="20"/>
+              </w:rPr>
+              <w:t xml:space="default">3</w:t>
+            </w:r>
+          </w:p>
+        </w:tc>
+        <w:tc>
+          <w:tcPr>
+            <w:tcBorders>
+              <w:top w:val="single" w:space="0" w:color="D3D3D3"/>
+              <w:bottom w:val="single" w:space="0" w:color="D3D3D3"/>
+              <w:start w:val="single" w:space="0" w:color="D3D3D3"/>
+              <w:end w:val="single" w:space="0" w:color="D3D3D3"/>
+            </w:tcBorders>
+          </w:tcPr>
+          <w:p>
+            <w:pPr>
+              <w:spacing w:before="0" w:after="60"/>
+              <w:keepNext/>
+              <w:jc w:val="end"/>
+            </w:pPr>
+            <w:r>
+              <w:rPr>
+                <w:rFonts w:ascii="Calibri" w:hAnsi="Calibri"/>
+                <w:sz w:val="20"/>
+              </w:rPr>
+              <w:t xml:space="default">1</w:t>
             </w:r>
           </w:p>
         </w:tc>
       </w:tr>
     </w:tbl>
+    <w:p>
+      <w:pPr>
+        <w:pStyle w:val="Textoindependiente"/>
+      </w:pPr>
+      <w:r>
+        <w:rPr>
+          <w:bCs/>
+          <w:b/>
+        </w:rPr>
+        <w:t xml:space="preserve">?(caption)</w:t>
+      </w:r>
+    </w:p>
     <w:bookmarkEnd w:id="34"/>
     <w:bookmarkStart w:id="36" w:name="you-guessed-it-a-section"/>
     <w:p>
@@ -1732,7 +2634,7 @@
                     <a:graphicData uri="http://schemas.openxmlformats.org/drawingml/2006/picture">
                       <pic:pic>
                         <pic:nvPicPr>
-                          <pic:cNvPr descr="C:\Users\gonza\AppData\Local\Programs\Quarto\share\formats\docx\note.png" id="40" name="Picture"/>
+                          <pic:cNvPr descr="C:\Users\u155880\AppData\Local\Programs\Quarto\share\formats\docx\note.png" id="40" name="Picture"/>
                           <pic:cNvPicPr>
                             <a:picLocks noChangeArrowheads="1" noChangeAspect="1"/>
                           </pic:cNvPicPr>

</xml_diff>

<commit_message>
Add $if$ statements to make non required fields blank
</commit_message>
<xml_diff>
--- a/_thesis/thesis.docx
+++ b/_thesis/thesis.docx
@@ -55,7 +55,7 @@
       </w:pPr>
     </w:p>
     <w:bookmarkEnd w:id="20"/>
-    <w:bookmarkStart w:id="24" w:name="introduction"/>
+    <w:bookmarkStart w:id="30" w:name="introduction"/>
     <w:p>
       <w:pPr>
         <w:pStyle w:val="Ttulo1"/>
@@ -81,7 +81,7 @@
         <w:t xml:space="preserve">.</w:t>
       </w:r>
     </w:p>
-    <w:bookmarkStart w:id="21" w:name="a-first-section"/>
+    <w:bookmarkStart w:id="24" w:name="a-first-section"/>
     <w:p>
       <w:pPr>
         <w:pStyle w:val="Ttulo2"/>
@@ -118,9 +118,51 @@
       <w:pPr>
         <w:pStyle w:val="Textoindependiente"/>
       </w:pPr>
-    </w:p>
-    <w:bookmarkEnd w:id="21"/>
-    <w:bookmarkStart w:id="23" w:name="a-second-section"/>
+      <w:r>
+        <w:drawing>
+          <wp:inline>
+            <wp:extent cx="3657600" cy="886968"/>
+            <wp:effectExtent b="0" l="0" r="0" t="0"/>
+            <wp:docPr descr="" title="" id="22" name="Picture"/>
+            <a:graphic>
+              <a:graphicData uri="http://schemas.openxmlformats.org/drawingml/2006/picture">
+                <pic:pic>
+                  <pic:nvPicPr>
+                    <pic:cNvPr descr="chapters/01-introduction_files\figure-docx\mermaid-figure-1.png" id="23" name="Picture"/>
+                    <pic:cNvPicPr>
+                      <a:picLocks noChangeArrowheads="1" noChangeAspect="1"/>
+                    </pic:cNvPicPr>
+                  </pic:nvPicPr>
+                  <pic:blipFill>
+                    <a:blip r:embed="rId21"/>
+                    <a:stretch>
+                      <a:fillRect/>
+                    </a:stretch>
+                  </pic:blipFill>
+                  <pic:spPr bwMode="auto">
+                    <a:xfrm>
+                      <a:off x="0" y="0"/>
+                      <a:ext cx="3657600" cy="886968"/>
+                    </a:xfrm>
+                    <a:prstGeom prst="rect">
+                      <a:avLst/>
+                    </a:prstGeom>
+                    <a:noFill/>
+                    <a:ln w="9525">
+                      <a:noFill/>
+                      <a:headEnd/>
+                      <a:tailEnd/>
+                    </a:ln>
+                  </pic:spPr>
+                </pic:pic>
+              </a:graphicData>
+            </a:graphic>
+          </wp:inline>
+        </w:drawing>
+      </w:r>
+    </w:p>
+    <w:bookmarkEnd w:id="24"/>
+    <w:bookmarkStart w:id="29" w:name="a-second-section"/>
     <w:p>
       <w:pPr>
         <w:pStyle w:val="Ttulo2"/>
@@ -172,11 +214,53 @@
       <w:tr>
         <w:tc>
           <w:tcPr/>
-          <w:bookmarkStart w:id="22" w:name="fig-1"/>
+          <w:bookmarkStart w:id="28" w:name="fig-1"/>
           <w:p>
             <w:pPr>
               <w:jc w:val="center"/>
             </w:pPr>
+            <w:r>
+              <w:drawing>
+                <wp:inline>
+                  <wp:extent cx="3505200" cy="2804160"/>
+                  <wp:effectExtent b="0" l="0" r="0" t="0"/>
+                  <wp:docPr descr="" title="" id="26" name="Picture"/>
+                  <a:graphic>
+                    <a:graphicData uri="http://schemas.openxmlformats.org/drawingml/2006/picture">
+                      <pic:pic>
+                        <pic:nvPicPr>
+                          <pic:cNvPr descr="chapters/01-introduction_files/figure-docx/fig-1-1.png" id="27" name="Picture"/>
+                          <pic:cNvPicPr>
+                            <a:picLocks noChangeArrowheads="1" noChangeAspect="1"/>
+                          </pic:cNvPicPr>
+                        </pic:nvPicPr>
+                        <pic:blipFill>
+                          <a:blip r:embed="rId25"/>
+                          <a:stretch>
+                            <a:fillRect/>
+                          </a:stretch>
+                        </pic:blipFill>
+                        <pic:spPr bwMode="auto">
+                          <a:xfrm>
+                            <a:off x="0" y="0"/>
+                            <a:ext cx="3505200" cy="2804160"/>
+                          </a:xfrm>
+                          <a:prstGeom prst="rect">
+                            <a:avLst/>
+                          </a:prstGeom>
+                          <a:noFill/>
+                          <a:ln w="9525">
+                            <a:noFill/>
+                            <a:headEnd/>
+                            <a:tailEnd/>
+                          </a:ln>
+                        </pic:spPr>
+                      </pic:pic>
+                    </a:graphicData>
+                  </a:graphic>
+                </wp:inline>
+              </w:drawing>
+            </w:r>
           </w:p>
           <w:p>
             <w:pPr>
@@ -191,7 +275,7 @@
               <w:t xml:space="preserve">Figure 1.1: This is Figure 1, which I made using ggplot2</w:t>
             </w:r>
           </w:p>
-          <w:bookmarkEnd w:id="22"/>
+          <w:bookmarkEnd w:id="28"/>
         </w:tc>
       </w:tr>
     </w:tbl>
@@ -203,9 +287,9 @@
         <w:t xml:space="preserve">Integer sed leo ut velit posuere viverra sit amet iaculis augue. Morbi fermentum arcu augue, ac lobortis metus sagittis et. Nulla faucibus, mauris non lacinia auctor, odio ex condimentum eros, nec euismod libero magna vel arcu. In eu purus nunc. Donec tempor, metus eget aliquet ultricies, felis libero condimentum nulla, hendrerit porta tellus quam sed purus. Quisque egestas sit amet urna non scelerisque. Quisque vestibulum sit amet nibh sit amet dignissim. Maecenas semper, elit sit amet sollicitudin lobortis, urna nisl ullamcorper tortor, et pulvinar risus ligula a felis. Nullam interdum velit non lectus tempus faucibus. Aenean vel pellentesque odio. Sed ut leo at purus lobortis fermentum sed quis ligula. Nullam dictum magna vitae convallis ullamcorper. In ut varius nunc. Vivamus molestie nibh vel ipsum euismod accumsan. Mauris bibendum elit quis nisi venenatis, a suscipit leo egestas.</w:t>
       </w:r>
     </w:p>
-    <w:bookmarkEnd w:id="23"/>
-    <w:bookmarkEnd w:id="24"/>
-    <w:bookmarkStart w:id="33" w:name="the-first-chapter"/>
+    <w:bookmarkEnd w:id="29"/>
+    <w:bookmarkEnd w:id="30"/>
+    <w:bookmarkStart w:id="39" w:name="the-first-chapter"/>
     <w:p>
       <w:pPr>
         <w:pStyle w:val="Ttulo1"/>
@@ -249,7 +333,7 @@
       <w:tr>
         <w:tc>
           <w:tcPr/>
-          <w:bookmarkStart w:id="28" w:name="fig-cudillero"/>
+          <w:bookmarkStart w:id="34" w:name="fig-cudillero"/>
           <w:p>
             <w:pPr>
               <w:jc w:val="center"/>
@@ -259,18 +343,18 @@
                 <wp:inline>
                   <wp:extent cx="3333750" cy="2857500"/>
                   <wp:effectExtent b="0" l="0" r="0" t="0"/>
-                  <wp:docPr descr="" title="" id="26" name="Picture"/>
+                  <wp:docPr descr="" title="" id="32" name="Picture"/>
                   <a:graphic>
                     <a:graphicData uri="http://schemas.openxmlformats.org/drawingml/2006/picture">
                       <pic:pic>
                         <pic:nvPicPr>
-                          <pic:cNvPr descr="chapters/../img/cudillero.jpg" id="27" name="Picture"/>
+                          <pic:cNvPr descr="chapters/../img/cudillero.jpg" id="33" name="Picture"/>
                           <pic:cNvPicPr>
                             <a:picLocks noChangeArrowheads="1" noChangeAspect="1"/>
                           </pic:cNvPicPr>
                         </pic:nvPicPr>
                         <pic:blipFill>
-                          <a:blip r:embed="rId25"/>
+                          <a:blip r:embed="rId31"/>
                           <a:stretch>
                             <a:fillRect/>
                           </a:stretch>
@@ -310,11 +394,11 @@
               <w:t xml:space="preserve">Figure 2.1: A picture of Cudillero, a village in my home Asturias (Spain)</w:t>
             </w:r>
           </w:p>
-          <w:bookmarkEnd w:id="28"/>
+          <w:bookmarkEnd w:id="34"/>
         </w:tc>
       </w:tr>
     </w:tbl>
-    <w:bookmarkStart w:id="29" w:name="yet-another-section"/>
+    <w:bookmarkStart w:id="35" w:name="yet-another-section"/>
     <w:p>
       <w:pPr>
         <w:pStyle w:val="Ttulo2"/>
@@ -417,8 +501,8 @@
         <w:t xml:space="preserve"> b</w:t>
       </w:r>
     </w:p>
-    <w:bookmarkEnd w:id="29"/>
-    <w:bookmarkStart w:id="32" w:name="yes-another-section"/>
+    <w:bookmarkEnd w:id="35"/>
+    <w:bookmarkStart w:id="38" w:name="yes-another-section"/>
     <w:p>
       <w:pPr>
         <w:pStyle w:val="Ttulo2"/>
@@ -453,7 +537,7 @@
       <w:pPr>
         <w:pStyle w:val="Textoindependiente"/>
       </w:pPr>
-      <w:bookmarkStart w:id="30" w:name="eq-logistic"/>
+      <w:bookmarkStart w:id="36" w:name="eq-logistic"/>
       <m:oMathPara>
         <m:oMathParaPr>
           <m:jc m:val="center"/>
@@ -569,9 +653,9 @@
           </m:d>
         </m:oMath>
       </m:oMathPara>
-      <w:bookmarkEnd w:id="30"/>
-    </w:p>
-    <w:bookmarkStart w:id="31" w:name="finally-a-sub-section"/>
+      <w:bookmarkEnd w:id="36"/>
+    </w:p>
+    <w:bookmarkStart w:id="37" w:name="finally-a-sub-section"/>
     <w:p>
       <w:pPr>
         <w:pStyle w:val="Ttulo3"/>
@@ -602,10 +686,10 @@
         <w:t xml:space="preserve">”</w:t>
       </w:r>
     </w:p>
-    <w:bookmarkEnd w:id="31"/>
-    <w:bookmarkEnd w:id="32"/>
-    <w:bookmarkEnd w:id="33"/>
-    <w:bookmarkStart w:id="37" w:name="the-second-chapter"/>
+    <w:bookmarkEnd w:id="37"/>
+    <w:bookmarkEnd w:id="38"/>
+    <w:bookmarkEnd w:id="39"/>
+    <w:bookmarkStart w:id="43" w:name="the-second-chapter"/>
     <w:p>
       <w:pPr>
         <w:pStyle w:val="Ttulo1"/>
@@ -635,7 +719,7 @@
         <w:t xml:space="preserve">).</w:t>
       </w:r>
     </w:p>
-    <w:bookmarkStart w:id="34" w:name="tbl-1"/>
+    <w:bookmarkStart w:id="40" w:name="tbl-1"/>
     <w:tbl xmlns:w="http://schemas.openxmlformats.org/wordprocessingml/2006/main" xmlns:wp="http://schemas.openxmlformats.org/drawingml/2006/wordprocessingDrawing" xmlns:r="http://schemas.openxmlformats.org/officeDocument/2006/relationships" xmlns:w14="http://schemas.microsoft.com/office/word/2010/wordml">
       <w:tblPr>
         <w:tblCellMar>
@@ -2525,8 +2609,8 @@
         <w:t xml:space="preserve">?(caption)</w:t>
       </w:r>
     </w:p>
-    <w:bookmarkEnd w:id="34"/>
-    <w:bookmarkStart w:id="36" w:name="you-guessed-it-a-section"/>
+    <w:bookmarkEnd w:id="40"/>
+    <w:bookmarkStart w:id="42" w:name="you-guessed-it-a-section"/>
     <w:p>
       <w:pPr>
         <w:pStyle w:val="Ttulo2"/>
@@ -2554,15 +2638,15 @@
         <w:rPr>
           <w:rStyle w:val="Refdenotaalpie"/>
         </w:rPr>
-        <w:footnoteReference w:id="35"/>
+        <w:footnoteReference w:id="41"/>
       </w:r>
       <w:r>
         <w:t xml:space="preserve">.Mauris ac sem eget nibh convallis venenatis. Ut ullamcorper egestas condimentum. Suspendisse ut pharetra neque. Donec scelerisque at odio et congue. Sed quis turpis at velit vestibulum sollicitudin eu ut elit. Suspendisse placerat hendrerit rutrum. Praesent accumsan ligula nec eleifend dapibus.</w:t>
       </w:r>
     </w:p>
-    <w:bookmarkEnd w:id="36"/>
-    <w:bookmarkEnd w:id="37"/>
-    <w:bookmarkStart w:id="42" w:name="discussion"/>
+    <w:bookmarkEnd w:id="42"/>
+    <w:bookmarkEnd w:id="43"/>
+    <w:bookmarkStart w:id="48" w:name="discussion"/>
     <w:p>
       <w:pPr>
         <w:pStyle w:val="Ttulo1"/>
@@ -2629,18 +2713,18 @@
                 <wp:inline>
                   <wp:extent cx="152400" cy="152400"/>
                   <wp:effectExtent b="0" l="0" r="0" t="0"/>
-                  <wp:docPr descr="" title="" id="39" name="Picture"/>
+                  <wp:docPr descr="" title="" id="45" name="Picture"/>
                   <a:graphic>
                     <a:graphicData uri="http://schemas.openxmlformats.org/drawingml/2006/picture">
                       <pic:pic>
                         <pic:nvPicPr>
-                          <pic:cNvPr descr="C:\Program Files\Quarto\share\formats\docx\note.png" id="40" name="Picture"/>
+                          <pic:cNvPr descr="C:\Program Files\Quarto\share\formats\docx\note.png" id="46" name="Picture"/>
                           <pic:cNvPicPr>
                             <a:picLocks noChangeArrowheads="1" noChangeAspect="1"/>
                           </pic:cNvPicPr>
                         </pic:nvPicPr>
                         <pic:blipFill>
-                          <a:blip r:embed="rId38"/>
+                          <a:blip r:embed="rId44"/>
                           <a:stretch>
                             <a:fillRect/>
                           </a:stretch>
@@ -2702,7 +2786,7 @@
             <w:r>
               <w:t xml:space="preserve"> </w:t>
             </w:r>
-            <w:hyperlink r:id="rId41">
+            <w:hyperlink r:id="rId47">
               <w:r>
                 <w:rPr>
                   <w:rStyle w:val="Hipervnculo"/>
@@ -2744,8 +2828,8 @@
         <w:t xml:space="preserve">Donec porttitor facilisis sapien id scelerisque. Aliquam gravida tristique lobortis. Cras lacinia mattis sapien, a accumsan risus interdum vitae. Nam diam mauris, sollicitudin eu commodo ut, convallis sit amet est. Nam volutpat nibh vel orci euismod tempus. Donec in sem magna. Pellentesque eleifend commodo enim, ut suscipit odio tempus ut. Nullam tempor turpis sapien, in suscipit quam finibus quis. Class aptent taciti sociosqu ad litora torquent per conubia nostra, per inceptos himenaeos. Sed semper orci dolor, finibus ornare odio viverra vel. In tellus ante, vulputate nec purus ac, feugiat viverra mi.</w:t>
       </w:r>
     </w:p>
-    <w:bookmarkEnd w:id="42"/>
-    <w:bookmarkStart w:id="46" w:name="bibliography"/>
+    <w:bookmarkEnd w:id="48"/>
+    <w:bookmarkStart w:id="52" w:name="bibliography"/>
     <w:p>
       <w:pPr>
         <w:pStyle w:val="Ttulo1"/>
@@ -2754,8 +2838,8 @@
         <w:t xml:space="preserve">Bibliography</w:t>
       </w:r>
     </w:p>
-    <w:bookmarkStart w:id="45" w:name="refs"/>
-    <w:bookmarkStart w:id="43" w:name="ref-bolliger2009full"/>
+    <w:bookmarkStart w:id="51" w:name="refs"/>
+    <w:bookmarkStart w:id="49" w:name="ref-bolliger2009full"/>
     <w:p>
       <w:pPr>
         <w:pStyle w:val="Bibliografa"/>
@@ -2790,8 +2874,8 @@
         <w:t xml:space="preserve">(3), 138–142.</w:t>
       </w:r>
     </w:p>
-    <w:bookmarkEnd w:id="43"/>
-    <w:bookmarkStart w:id="44" w:name="ref-wickham2019welcome"/>
+    <w:bookmarkEnd w:id="49"/>
+    <w:bookmarkStart w:id="50" w:name="ref-wickham2019welcome"/>
     <w:p>
       <w:pPr>
         <w:pStyle w:val="Bibliografa"/>
@@ -2826,10 +2910,10 @@
         <w:t xml:space="preserve">(43), 1686.</w:t>
       </w:r>
     </w:p>
-    <w:bookmarkEnd w:id="44"/>
-    <w:bookmarkEnd w:id="45"/>
-    <w:bookmarkEnd w:id="46"/>
-    <w:bookmarkStart w:id="47" w:name="glossary"/>
+    <w:bookmarkEnd w:id="50"/>
+    <w:bookmarkEnd w:id="51"/>
+    <w:bookmarkEnd w:id="52"/>
+    <w:bookmarkStart w:id="53" w:name="glossary"/>
     <w:p>
       <w:pPr>
         <w:pStyle w:val="Ttulo1"/>
@@ -2886,7 +2970,7 @@
         <w:t xml:space="preserve">Another term with its corresponding definitions</w:t>
       </w:r>
     </w:p>
-    <w:bookmarkEnd w:id="47"/>
+    <w:bookmarkEnd w:id="53"/>
     <w:sectPr>
       <w:pgSz w:code="13" w:h="14570" w:w="10318"/>
       <w:pgMar w:bottom="1417" w:footer="720" w:gutter="0" w:header="720" w:left="1701" w:right="1701" w:top="1417"/>
@@ -2917,7 +3001,7 @@
       </w:r>
     </w:p>
   </w:footnote>
-  <w:footnote w:id="35">
+  <w:footnote w:id="41">
     <w:p>
       <w:pPr>
         <w:pStyle w:val="Textonotapie"/>

</xml_diff>